<commit_message>
doc: add about copyright 2
</commit_message>
<xml_diff>
--- a/doc/main/logFileRotate.docx
+++ b/doc/main/logFileRotate.docx
@@ -1,6 +1,6 @@
 
 <file path=word/document.xml><?xml version="1.0" encoding="utf-8"?>
-<w:document xmlns:wpc="http://schemas.microsoft.com/office/word/2010/wordprocessingCanvas" xmlns:cx="http://schemas.microsoft.com/office/drawing/2014/chartex" xmlns:cx1="http://schemas.microsoft.com/office/drawing/2015/9/8/chartex" xmlns:cx2="http://schemas.microsoft.com/office/drawing/2015/10/21/chartex" xmlns:cx3="http://schemas.microsoft.com/office/drawing/2016/5/9/chartex" xmlns:cx4="http://schemas.microsoft.com/office/drawing/2016/5/10/chartex" xmlns:cx5="http://schemas.microsoft.com/office/drawing/2016/5/11/chartex" xmlns:cx6="http://schemas.microsoft.com/office/drawing/2016/5/12/chartex" xmlns:cx7="http://schemas.microsoft.com/office/drawing/2016/5/13/chartex" xmlns:cx8="http://schemas.microsoft.com/office/drawing/2016/5/14/chartex" xmlns:mc="http://schemas.openxmlformats.org/markup-compatibility/2006" xmlns:aink="http://schemas.microsoft.com/office/drawing/2016/ink" xmlns:am3d="http://schemas.microsoft.com/office/drawing/2017/model3d" xmlns:o="urn:schemas-microsoft-com:office:office" xmlns:r="http://schemas.openxmlformats.org/officeDocument/2006/relationships" xmlns:m="http://schemas.openxmlformats.org/officeDocument/2006/math" xmlns:v="urn:schemas-microsoft-com:vml" xmlns:wp14="http://schemas.microsoft.com/office/word/2010/wordprocessingDrawing" xmlns:wp="http://schemas.openxmlformats.org/drawingml/2006/wordprocessingDrawing" xmlns:w10="urn:schemas-microsoft-com:office:word" xmlns:w="http://schemas.openxmlformats.org/wordprocessingml/2006/main" xmlns:w14="http://schemas.microsoft.com/office/word/2010/wordml" xmlns:w15="http://schemas.microsoft.com/office/word/2012/wordml" xmlns:w16cex="http://schemas.microsoft.com/office/word/2018/wordml/cex" xmlns:w16cid="http://schemas.microsoft.com/office/word/2016/wordml/cid" xmlns:w16="http://schemas.microsoft.com/office/word/2018/wordml" xmlns:w16se="http://schemas.microsoft.com/office/word/2015/wordml/symex" xmlns:wpg="http://schemas.microsoft.com/office/word/2010/wordprocessingGroup" xmlns:wpi="http://schemas.microsoft.com/office/word/2010/wordprocessingInk" xmlns:wne="http://schemas.microsoft.com/office/word/2006/wordml" xmlns:wps="http://schemas.microsoft.com/office/word/2010/wordprocessingShape" mc:Ignorable="w14 w15 w16se w16cid w16 w16cex wp14">
+<w:document xmlns:wpc="http://schemas.microsoft.com/office/word/2010/wordprocessingCanvas" xmlns:cx="http://schemas.microsoft.com/office/drawing/2014/chartex" xmlns:cx1="http://schemas.microsoft.com/office/drawing/2015/9/8/chartex" xmlns:cx2="http://schemas.microsoft.com/office/drawing/2015/10/21/chartex" xmlns:cx3="http://schemas.microsoft.com/office/drawing/2016/5/9/chartex" xmlns:cx4="http://schemas.microsoft.com/office/drawing/2016/5/10/chartex" xmlns:cx5="http://schemas.microsoft.com/office/drawing/2016/5/11/chartex" xmlns:cx6="http://schemas.microsoft.com/office/drawing/2016/5/12/chartex" xmlns:cx7="http://schemas.microsoft.com/office/drawing/2016/5/13/chartex" xmlns:cx8="http://schemas.microsoft.com/office/drawing/2016/5/14/chartex" xmlns:mc="http://schemas.openxmlformats.org/markup-compatibility/2006" xmlns:aink="http://schemas.microsoft.com/office/drawing/2016/ink" xmlns:am3d="http://schemas.microsoft.com/office/drawing/2017/model3d" xmlns:o="urn:schemas-microsoft-com:office:office" xmlns:oel="http://schemas.microsoft.com/office/2019/extlst" xmlns:r="http://schemas.openxmlformats.org/officeDocument/2006/relationships" xmlns:m="http://schemas.openxmlformats.org/officeDocument/2006/math" xmlns:v="urn:schemas-microsoft-com:vml" xmlns:wp14="http://schemas.microsoft.com/office/word/2010/wordprocessingDrawing" xmlns:wp="http://schemas.openxmlformats.org/drawingml/2006/wordprocessingDrawing" xmlns:w10="urn:schemas-microsoft-com:office:word" xmlns:w="http://schemas.openxmlformats.org/wordprocessingml/2006/main" xmlns:w14="http://schemas.microsoft.com/office/word/2010/wordml" xmlns:w15="http://schemas.microsoft.com/office/word/2012/wordml" xmlns:w16cex="http://schemas.microsoft.com/office/word/2018/wordml/cex" xmlns:w16cid="http://schemas.microsoft.com/office/word/2016/wordml/cid" xmlns:w16="http://schemas.microsoft.com/office/word/2018/wordml" xmlns:w16sdtdh="http://schemas.microsoft.com/office/word/2020/wordml/sdtdatahash" xmlns:w16se="http://schemas.microsoft.com/office/word/2015/wordml/symex" xmlns:wpg="http://schemas.microsoft.com/office/word/2010/wordprocessingGroup" xmlns:wpi="http://schemas.microsoft.com/office/word/2010/wordprocessingInk" xmlns:wne="http://schemas.microsoft.com/office/word/2006/wordml" xmlns:wps="http://schemas.microsoft.com/office/word/2010/wordprocessingShape" mc:Ignorable="w14 w15 w16se w16cid w16 w16cex w16sdtdh wp14">
   <w:body>
     <w:p>
       <w:pPr>
@@ -156,26 +156,42 @@
           <w:szCs w:val="48"/>
         </w:rPr>
       </w:pPr>
+      <w:proofErr w:type="spellStart"/>
       <w:r>
         <w:rPr>
           <w:sz w:val="48"/>
           <w:szCs w:val="48"/>
         </w:rPr>
-        <w:t>Versão 1.0</w:t>
-      </w:r>
-    </w:p>
-    <w:p>
-      <w:pPr>
-        <w:jc w:val="center"/>
+        <w:t>V</w:t>
+      </w:r>
+      <w:r>
         <w:rPr>
           <w:sz w:val="48"/>
           <w:szCs w:val="48"/>
         </w:rPr>
-      </w:pPr>
-    </w:p>
-    <w:p>
-      <w:pPr>
-        <w:pStyle w:val="Ttulo"/>
+        <w:t>ersion</w:t>
+      </w:r>
+      <w:proofErr w:type="spellEnd"/>
+      <w:r>
+        <w:rPr>
+          <w:sz w:val="48"/>
+          <w:szCs w:val="48"/>
+        </w:rPr>
+        <w:t xml:space="preserve"> 1.0</w:t>
+      </w:r>
+    </w:p>
+    <w:p>
+      <w:pPr>
+        <w:jc w:val="center"/>
+        <w:rPr>
+          <w:sz w:val="48"/>
+          <w:szCs w:val="48"/>
+        </w:rPr>
+      </w:pPr>
+    </w:p>
+    <w:p>
+      <w:pPr>
+        <w:pStyle w:val="Title"/>
         <w:pageBreakBefore/>
         <w:rPr>
           <w:szCs w:val="30"/>
@@ -538,7 +554,7 @@
     </w:p>
     <w:p>
       <w:pPr>
-        <w:pStyle w:val="Ttulo"/>
+        <w:pStyle w:val="Title"/>
         <w:rPr>
           <w:szCs w:val="30"/>
         </w:rPr>
@@ -875,7 +891,7 @@
     <w:p/>
     <w:p>
       <w:pPr>
-        <w:pStyle w:val="CabealhodoSumrio"/>
+        <w:pStyle w:val="TOCHeading"/>
         <w:jc w:val="center"/>
         <w:rPr>
           <w:b/>
@@ -1967,6 +1983,7 @@
         </w:rPr>
       </w:pPr>
       <w:proofErr w:type="spellStart"/>
+      <w:proofErr w:type="gramStart"/>
       <w:r>
         <w:rPr>
           <w:lang w:val="en-US" w:eastAsia="pt-BR"/>
@@ -1986,6 +2003,7 @@
         <w:t>nn</w:t>
       </w:r>
       <w:proofErr w:type="spellEnd"/>
+      <w:proofErr w:type="gramEnd"/>
     </w:p>
     <w:p>
       <w:pPr>
@@ -2021,7 +2039,14 @@
         <w:rPr>
           <w:lang w:val="en-US" w:eastAsia="pt-BR"/>
         </w:rPr>
-        <w:t xml:space="preserve">Name of  </w:t>
+        <w:t xml:space="preserve">Name </w:t>
+      </w:r>
+      <w:proofErr w:type="gramStart"/>
+      <w:r>
+        <w:rPr>
+          <w:lang w:val="en-US" w:eastAsia="pt-BR"/>
+        </w:rPr>
+        <w:t xml:space="preserve">of  </w:t>
       </w:r>
       <w:r>
         <w:rPr>
@@ -2031,6 +2056,7 @@
         </w:rPr>
         <w:t>archive</w:t>
       </w:r>
+      <w:proofErr w:type="gramEnd"/>
       <w:r>
         <w:rPr>
           <w:b/>
@@ -2069,6 +2095,7 @@
           <w:lang w:val="en-US" w:eastAsia="pt-BR"/>
         </w:rPr>
       </w:pPr>
+      <w:proofErr w:type="gramStart"/>
       <w:r>
         <w:rPr>
           <w:lang w:val="en-US" w:eastAsia="pt-BR"/>
@@ -2081,6 +2108,7 @@
         </w:rPr>
         <w:t>rch</w:t>
       </w:r>
+      <w:proofErr w:type="gramEnd"/>
       <w:r>
         <w:rPr>
           <w:lang w:val="en-US" w:eastAsia="pt-BR"/>
@@ -2095,6 +2123,7 @@
           <w:lang w:val="en-US" w:eastAsia="pt-BR"/>
         </w:rPr>
       </w:pPr>
+      <w:proofErr w:type="gramStart"/>
       <w:r>
         <w:rPr>
           <w:lang w:val="en-US" w:eastAsia="pt-BR"/>
@@ -2107,6 +2136,7 @@
         </w:rPr>
         <w:t>rch</w:t>
       </w:r>
+      <w:proofErr w:type="gramEnd"/>
       <w:r>
         <w:rPr>
           <w:lang w:val="en-US" w:eastAsia="pt-BR"/>
@@ -2121,6 +2151,7 @@
           <w:lang w:val="en-US" w:eastAsia="pt-BR"/>
         </w:rPr>
       </w:pPr>
+      <w:proofErr w:type="gramStart"/>
       <w:r>
         <w:rPr>
           <w:lang w:val="en-US" w:eastAsia="pt-BR"/>
@@ -2133,6 +2164,7 @@
         </w:rPr>
         <w:t>rch</w:t>
       </w:r>
+      <w:proofErr w:type="gramEnd"/>
       <w:r>
         <w:rPr>
           <w:lang w:val="en-US" w:eastAsia="pt-BR"/>
@@ -2147,6 +2179,7 @@
           <w:lang w:val="en-US" w:eastAsia="pt-BR"/>
         </w:rPr>
       </w:pPr>
+      <w:proofErr w:type="gramStart"/>
       <w:r>
         <w:rPr>
           <w:lang w:val="en-US" w:eastAsia="pt-BR"/>
@@ -2159,6 +2192,7 @@
         </w:rPr>
         <w:t>rch</w:t>
       </w:r>
+      <w:proofErr w:type="gramEnd"/>
       <w:r>
         <w:rPr>
           <w:lang w:val="en-US" w:eastAsia="pt-BR"/>
@@ -2173,6 +2207,7 @@
           <w:lang w:val="en-US" w:eastAsia="pt-BR"/>
         </w:rPr>
       </w:pPr>
+      <w:proofErr w:type="gramStart"/>
       <w:r>
         <w:rPr>
           <w:lang w:val="en-US" w:eastAsia="pt-BR"/>
@@ -2185,6 +2220,7 @@
         </w:rPr>
         <w:t>rch</w:t>
       </w:r>
+      <w:proofErr w:type="gramEnd"/>
       <w:r>
         <w:rPr>
           <w:lang w:val="en-US" w:eastAsia="pt-BR"/>
@@ -2200,6 +2236,7 @@
         </w:rPr>
       </w:pPr>
       <w:proofErr w:type="spellStart"/>
+      <w:proofErr w:type="gramStart"/>
       <w:r>
         <w:rPr>
           <w:lang w:val="en-US" w:eastAsia="pt-BR"/>
@@ -2212,6 +2249,7 @@
         </w:rPr>
         <w:t>rch</w:t>
       </w:r>
+      <w:proofErr w:type="gramEnd"/>
       <w:r>
         <w:rPr>
           <w:lang w:val="en-US" w:eastAsia="pt-BR"/>
@@ -2475,7 +2513,21 @@
         <w:rPr>
           <w:lang w:val="en-US"/>
         </w:rPr>
-        <w:t xml:space="preserve">[root localhost ~]# </w:t>
+        <w:t xml:space="preserve">[root localhost </w:t>
+      </w:r>
+      <w:proofErr w:type="gramStart"/>
+      <w:r>
+        <w:rPr>
+          <w:lang w:val="en-US"/>
+        </w:rPr>
+        <w:t>~]#</w:t>
+      </w:r>
+      <w:proofErr w:type="gramEnd"/>
+      <w:r>
+        <w:rPr>
+          <w:lang w:val="en-US"/>
+        </w:rPr>
+        <w:t xml:space="preserve"> </w:t>
       </w:r>
       <w:r>
         <w:rPr>
@@ -2522,8 +2574,16 @@
         <w:rPr>
           <w:lang w:val="en-US"/>
         </w:rPr>
-        <w:t>[root localhost ~]#</w:t>
-      </w:r>
+        <w:t xml:space="preserve">[root localhost </w:t>
+      </w:r>
+      <w:proofErr w:type="gramStart"/>
+      <w:r>
+        <w:rPr>
+          <w:lang w:val="en-US"/>
+        </w:rPr>
+        <w:t>~]#</w:t>
+      </w:r>
+      <w:proofErr w:type="gramEnd"/>
       <w:r>
         <w:rPr>
           <w:lang w:val="en-US"/>
@@ -2597,7 +2657,21 @@
         <w:rPr>
           <w:lang w:val="en-US"/>
         </w:rPr>
-        <w:t xml:space="preserve">[root localhost ~]# </w:t>
+        <w:t xml:space="preserve">[root localhost </w:t>
+      </w:r>
+      <w:proofErr w:type="gramStart"/>
+      <w:r>
+        <w:rPr>
+          <w:lang w:val="en-US"/>
+        </w:rPr>
+        <w:t>~]#</w:t>
+      </w:r>
+      <w:proofErr w:type="gramEnd"/>
+      <w:r>
+        <w:rPr>
+          <w:lang w:val="en-US"/>
+        </w:rPr>
+        <w:t xml:space="preserve"> </w:t>
       </w:r>
       <w:proofErr w:type="spellStart"/>
       <w:r>
@@ -2654,7 +2728,21 @@
         <w:rPr>
           <w:lang w:val="en-US"/>
         </w:rPr>
-        <w:t xml:space="preserve">[root localhost ~]# </w:t>
+        <w:t xml:space="preserve">[root localhost </w:t>
+      </w:r>
+      <w:proofErr w:type="gramStart"/>
+      <w:r>
+        <w:rPr>
+          <w:lang w:val="en-US"/>
+        </w:rPr>
+        <w:t>~]#</w:t>
+      </w:r>
+      <w:proofErr w:type="gramEnd"/>
+      <w:r>
+        <w:rPr>
+          <w:lang w:val="en-US"/>
+        </w:rPr>
+        <w:t xml:space="preserve"> </w:t>
       </w:r>
       <w:proofErr w:type="spellStart"/>
       <w:r>
@@ -2697,7 +2785,21 @@
         <w:rPr>
           <w:lang w:val="en-US"/>
         </w:rPr>
-        <w:t xml:space="preserve">[root localhost ~]# </w:t>
+        <w:t xml:space="preserve">[root localhost </w:t>
+      </w:r>
+      <w:proofErr w:type="gramStart"/>
+      <w:r>
+        <w:rPr>
+          <w:lang w:val="en-US"/>
+        </w:rPr>
+        <w:t>~]#</w:t>
+      </w:r>
+      <w:proofErr w:type="gramEnd"/>
+      <w:r>
+        <w:rPr>
+          <w:lang w:val="en-US"/>
+        </w:rPr>
+        <w:t xml:space="preserve"> </w:t>
       </w:r>
       <w:proofErr w:type="spellStart"/>
       <w:r>
@@ -3178,7 +3280,15 @@
       </w:r>
       <w:proofErr w:type="spellEnd"/>
       <w:r>
-        <w:t xml:space="preserve"> ~]# </w:t>
+        <w:t xml:space="preserve"> </w:t>
+      </w:r>
+      <w:proofErr w:type="gramStart"/>
+      <w:r>
+        <w:t>~]#</w:t>
+      </w:r>
+      <w:proofErr w:type="gramEnd"/>
+      <w:r>
+        <w:t xml:space="preserve"> </w:t>
       </w:r>
       <w:r>
         <w:t xml:space="preserve"> </w:t>
@@ -3205,7 +3315,15 @@
         </w:numPr>
       </w:pPr>
       <w:r>
-        <w:t>A opção -g indica ao compilador para incluir no executável informação extra para o GDB</w:t>
+        <w:t xml:space="preserve">A opção -g indica ao compilador para incluir </w:t>
+      </w:r>
+      <w:proofErr w:type="gramStart"/>
+      <w:r>
+        <w:t>no executável informação extra</w:t>
+      </w:r>
+      <w:proofErr w:type="gramEnd"/>
+      <w:r>
+        <w:t xml:space="preserve"> para o GDB</w:t>
       </w:r>
     </w:p>
     <w:p/>
@@ -3324,7 +3442,15 @@
       </w:r>
       <w:proofErr w:type="spellEnd"/>
       <w:r>
-        <w:t xml:space="preserve"> ~]# </w:t>
+        <w:t xml:space="preserve"> </w:t>
+      </w:r>
+      <w:proofErr w:type="gramStart"/>
+      <w:r>
+        <w:t>~]#</w:t>
+      </w:r>
+      <w:proofErr w:type="gramEnd"/>
+      <w:r>
+        <w:t xml:space="preserve"> </w:t>
       </w:r>
       <w:r>
         <w:t xml:space="preserve"> </w:t>
@@ -3544,7 +3670,15 @@
       </w:r>
       <w:proofErr w:type="spellEnd"/>
       <w:r>
-        <w:t>., escrever q em vez de </w:t>
+        <w:t>., escrever </w:t>
+      </w:r>
+      <w:proofErr w:type="gramStart"/>
+      <w:r>
+        <w:t>q</w:t>
+      </w:r>
+      <w:proofErr w:type="gramEnd"/>
+      <w:r>
+        <w:t> em vez de </w:t>
       </w:r>
       <w:proofErr w:type="spellStart"/>
       <w:r>
@@ -3668,8 +3802,13 @@
       </w:r>
     </w:p>
     <w:p>
-      <w:r>
-        <w:t>n!=1×2×3×</w:t>
+      <w:proofErr w:type="gramStart"/>
+      <w:r>
+        <w:t>n!=</w:t>
+      </w:r>
+      <w:proofErr w:type="gramEnd"/>
+      <w:r>
+        <w:t>1×2×3×</w:t>
       </w:r>
       <w:r>
         <w:rPr>
@@ -3715,7 +3854,15 @@
         </w:numPr>
       </w:pPr>
       <w:r>
-        <w:t>Exemplo: 4!=1×2×3×4=244!=1×2×3×4=24</w:t>
+        <w:t>Exemplo: </w:t>
+      </w:r>
+      <w:proofErr w:type="gramStart"/>
+      <w:r>
+        <w:t>4!=</w:t>
+      </w:r>
+      <w:proofErr w:type="gramEnd"/>
+      <w:r>
+        <w:t>1×2×3×4=244!=1×2×3×4=24</w:t>
       </w:r>
     </w:p>
     <w:p>
@@ -3734,12 +3881,17 @@
         <w:t xml:space="preserve">   $ </w:t>
       </w:r>
       <w:proofErr w:type="spellStart"/>
+      <w:proofErr w:type="gramStart"/>
       <w:r>
         <w:t>gcc</w:t>
       </w:r>
       <w:proofErr w:type="spellEnd"/>
       <w:r>
-        <w:t xml:space="preserve">  -o </w:t>
+        <w:t xml:space="preserve">  -</w:t>
+      </w:r>
+      <w:proofErr w:type="gramEnd"/>
+      <w:r>
+        <w:t xml:space="preserve">o </w:t>
       </w:r>
       <w:proofErr w:type="spellStart"/>
       <w:r>
@@ -3757,7 +3909,15 @@
     </w:p>
     <w:p>
       <w:r>
-        <w:t xml:space="preserve">   $ ./</w:t>
+        <w:t xml:space="preserve">   </w:t>
+      </w:r>
+      <w:proofErr w:type="gramStart"/>
+      <w:r>
+        <w:t>$ .</w:t>
+      </w:r>
+      <w:proofErr w:type="gramEnd"/>
+      <w:r>
+        <w:t>/</w:t>
       </w:r>
       <w:proofErr w:type="spellStart"/>
       <w:r>
@@ -3892,8 +4052,16 @@
         <w:rPr>
           <w:lang w:val="en-US"/>
         </w:rPr>
-        <w:t>, fact;</w:t>
-      </w:r>
+        <w:t xml:space="preserve">, </w:t>
+      </w:r>
+      <w:proofErr w:type="gramStart"/>
+      <w:r>
+        <w:rPr>
+          <w:lang w:val="en-US"/>
+        </w:rPr>
+        <w:t>fact;</w:t>
+      </w:r>
+      <w:proofErr w:type="gramEnd"/>
     </w:p>
     <w:p>
       <w:pPr>
@@ -3910,12 +4078,17 @@
         <w:t xml:space="preserve">  </w:t>
       </w:r>
       <w:proofErr w:type="spellStart"/>
+      <w:proofErr w:type="gramStart"/>
       <w:r>
         <w:t>printf</w:t>
       </w:r>
       <w:proofErr w:type="spellEnd"/>
       <w:r>
-        <w:t>("Introduza um inteiro positivo:");</w:t>
+        <w:t>(</w:t>
+      </w:r>
+      <w:proofErr w:type="gramEnd"/>
+      <w:r>
+        <w:t>"Introduza um inteiro positivo:");</w:t>
       </w:r>
     </w:p>
     <w:p>
@@ -3923,12 +4096,17 @@
         <w:t xml:space="preserve">  </w:t>
       </w:r>
       <w:proofErr w:type="spellStart"/>
+      <w:proofErr w:type="gramStart"/>
       <w:r>
         <w:t>scanf</w:t>
       </w:r>
       <w:proofErr w:type="spellEnd"/>
       <w:r>
-        <w:t>("%d", &amp;n);</w:t>
+        <w:t>(</w:t>
+      </w:r>
+      <w:proofErr w:type="gramEnd"/>
+      <w:r>
+        <w:t>"%d", &amp;n);</w:t>
       </w:r>
     </w:p>
     <w:p>
@@ -3940,6 +4118,7 @@
       <w:r>
         <w:t xml:space="preserve">  </w:t>
       </w:r>
+      <w:proofErr w:type="gramStart"/>
       <w:r>
         <w:rPr>
           <w:b/>
@@ -3948,7 +4127,11 @@
         <w:t>for</w:t>
       </w:r>
       <w:r>
-        <w:t xml:space="preserve">(i = 1; i&lt;=n; i++) </w:t>
+        <w:t>(</w:t>
+      </w:r>
+      <w:proofErr w:type="gramEnd"/>
+      <w:r>
+        <w:t xml:space="preserve">i = 1; i&lt;=n; i++) </w:t>
       </w:r>
     </w:p>
     <w:p>
@@ -3967,6 +4150,7 @@
         <w:t>fact = fact*</w:t>
       </w:r>
       <w:proofErr w:type="spellStart"/>
+      <w:proofErr w:type="gramStart"/>
       <w:r>
         <w:rPr>
           <w:lang w:val="en-US"/>
@@ -3980,6 +4164,7 @@
         </w:rPr>
         <w:t>;</w:t>
       </w:r>
+      <w:proofErr w:type="gramEnd"/>
     </w:p>
     <w:p>
       <w:pPr>
@@ -4001,6 +4186,7 @@
         <w:t xml:space="preserve">  </w:t>
       </w:r>
       <w:proofErr w:type="spellStart"/>
+      <w:proofErr w:type="gramStart"/>
       <w:r>
         <w:rPr>
           <w:lang w:val="en-US"/>
@@ -4012,7 +4198,14 @@
         <w:rPr>
           <w:lang w:val="en-US"/>
         </w:rPr>
-        <w:t>("Factorial %d = %d\n", n, fact);</w:t>
+        <w:t>(</w:t>
+      </w:r>
+      <w:proofErr w:type="gramEnd"/>
+      <w:r>
+        <w:rPr>
+          <w:lang w:val="en-US"/>
+        </w:rPr>
+        <w:t>"Factorial %d = %d\n", n, fact);</w:t>
       </w:r>
     </w:p>
     <w:p>
@@ -4206,7 +4399,15 @@
       </w:r>
       <w:proofErr w:type="spellEnd"/>
       <w:r>
-        <w:t xml:space="preserve"> ~]#   </w:t>
+        <w:t xml:space="preserve"> </w:t>
+      </w:r>
+      <w:proofErr w:type="gramStart"/>
+      <w:r>
+        <w:t>~]#</w:t>
+      </w:r>
+      <w:proofErr w:type="gramEnd"/>
+      <w:r>
+        <w:t xml:space="preserve">   </w:t>
       </w:r>
       <w:proofErr w:type="spellStart"/>
       <w:r>
@@ -4248,7 +4449,15 @@
       </w:r>
       <w:proofErr w:type="spellEnd"/>
       <w:r>
-        <w:t xml:space="preserve"> ~]#   </w:t>
+        <w:t xml:space="preserve"> </w:t>
+      </w:r>
+      <w:proofErr w:type="gramStart"/>
+      <w:r>
+        <w:t>~]#</w:t>
+      </w:r>
+      <w:proofErr w:type="gramEnd"/>
+      <w:r>
+        <w:t xml:space="preserve">   </w:t>
       </w:r>
       <w:proofErr w:type="spellStart"/>
       <w:r>
@@ -4908,13 +5117,18 @@
         </w:numPr>
       </w:pPr>
       <w:r>
-        <w:t>display para mostrar os valores de n, i, e </w:t>
+        <w:t>display para mostrar os valores de n, </w:t>
+      </w:r>
+      <w:proofErr w:type="gramStart"/>
+      <w:r>
+        <w:t>i, e </w:t>
       </w:r>
       <w:proofErr w:type="spellStart"/>
       <w:r>
         <w:t>fact</w:t>
       </w:r>
       <w:proofErr w:type="spellEnd"/>
+      <w:proofErr w:type="gramEnd"/>
       <w:r>
         <w:t>.</w:t>
       </w:r>
@@ -4964,7 +5178,15 @@
         </w:numPr>
       </w:pPr>
       <w:r>
-        <w:t>deveria ser 1 (porque 0!=10!=1)</w:t>
+        <w:t>deveria ser 1 (porque </w:t>
+      </w:r>
+      <w:proofErr w:type="gramStart"/>
+      <w:r>
+        <w:t>0!=</w:t>
+      </w:r>
+      <w:proofErr w:type="gramEnd"/>
+      <w:r>
+        <w:t>10!=1)</w:t>
       </w:r>
     </w:p>
     <w:p>
@@ -5035,14 +5257,26 @@
       </w:r>
       <w:proofErr w:type="spellEnd"/>
       <w:r>
-        <w:t xml:space="preserve"> = 1;  </w:t>
+        <w:t xml:space="preserve"> = </w:t>
+      </w:r>
+      <w:proofErr w:type="gramStart"/>
+      <w:r>
+        <w:t xml:space="preserve">1;  </w:t>
       </w:r>
       <w:r>
         <w:rPr>
           <w:i/>
           <w:iCs/>
         </w:rPr>
-        <w:t>// corrigido</w:t>
+        <w:t>/</w:t>
+      </w:r>
+      <w:proofErr w:type="gramEnd"/>
+      <w:r>
+        <w:rPr>
+          <w:i/>
+          <w:iCs/>
+        </w:rPr>
+        <w:t>/ corrigido</w:t>
       </w:r>
     </w:p>
     <w:p/>
@@ -5871,8 +6105,16 @@
         <w:rPr>
           <w:lang w:val="en-US"/>
         </w:rPr>
-        <w:t>[root localhost ~]#</w:t>
-      </w:r>
+        <w:t xml:space="preserve">[root localhost </w:t>
+      </w:r>
+      <w:proofErr w:type="gramStart"/>
+      <w:r>
+        <w:rPr>
+          <w:lang w:val="en-US"/>
+        </w:rPr>
+        <w:t>~]#</w:t>
+      </w:r>
+      <w:proofErr w:type="gramEnd"/>
       <w:r>
         <w:rPr>
           <w:lang w:val="en-US"/>
@@ -5893,11 +6135,19 @@
           <w:lang w:val="en-US"/>
         </w:rPr>
       </w:pPr>
-      <w:r>
-        <w:rPr>
-          <w:lang w:val="en-US"/>
-        </w:rPr>
-        <w:t>#!/bin/bash</w:t>
+      <w:proofErr w:type="gramStart"/>
+      <w:r>
+        <w:rPr>
+          <w:lang w:val="en-US"/>
+        </w:rPr>
+        <w:t>#!/</w:t>
+      </w:r>
+      <w:proofErr w:type="gramEnd"/>
+      <w:r>
+        <w:rPr>
+          <w:lang w:val="en-US"/>
+        </w:rPr>
+        <w:t>bin/bash</w:t>
       </w:r>
     </w:p>
     <w:p>
@@ -5911,7 +6161,21 @@
         <w:rPr>
           <w:lang w:val="en-US"/>
         </w:rPr>
-        <w:t>for (( ; ; ))</w:t>
+        <w:t xml:space="preserve">for </w:t>
+      </w:r>
+      <w:proofErr w:type="gramStart"/>
+      <w:r>
+        <w:rPr>
+          <w:lang w:val="en-US"/>
+        </w:rPr>
+        <w:t>(( ;</w:t>
+      </w:r>
+      <w:proofErr w:type="gramEnd"/>
+      <w:r>
+        <w:rPr>
+          <w:lang w:val="en-US"/>
+        </w:rPr>
+        <w:t xml:space="preserve"> ; ))</w:t>
       </w:r>
     </w:p>
     <w:p>
@@ -5988,7 +6252,21 @@
         <w:rPr>
           <w:lang w:val="en-US"/>
         </w:rPr>
-        <w:t xml:space="preserve">[root localhost ~]# </w:t>
+        <w:t xml:space="preserve">[root localhost </w:t>
+      </w:r>
+      <w:proofErr w:type="gramStart"/>
+      <w:r>
+        <w:rPr>
+          <w:lang w:val="en-US"/>
+        </w:rPr>
+        <w:t>~]#</w:t>
+      </w:r>
+      <w:proofErr w:type="gramEnd"/>
+      <w:r>
+        <w:rPr>
+          <w:lang w:val="en-US"/>
+        </w:rPr>
+        <w:t xml:space="preserve"> </w:t>
       </w:r>
       <w:proofErr w:type="spellStart"/>
       <w:r>
@@ -6029,7 +6307,21 @@
         <w:rPr>
           <w:lang w:val="en-US"/>
         </w:rPr>
-        <w:t xml:space="preserve">[root localhost ~]# </w:t>
+        <w:t xml:space="preserve">[root localhost </w:t>
+      </w:r>
+      <w:proofErr w:type="gramStart"/>
+      <w:r>
+        <w:rPr>
+          <w:lang w:val="en-US"/>
+        </w:rPr>
+        <w:t>~]#</w:t>
+      </w:r>
+      <w:proofErr w:type="gramEnd"/>
+      <w:r>
+        <w:rPr>
+          <w:lang w:val="en-US"/>
+        </w:rPr>
+        <w:t xml:space="preserve"> </w:t>
       </w:r>
       <w:proofErr w:type="spellStart"/>
       <w:r>
@@ -6079,8 +6371,16 @@
         <w:rPr>
           <w:lang w:val="en-US"/>
         </w:rPr>
-        <w:t>[root localhost ~]#</w:t>
-      </w:r>
+        <w:t xml:space="preserve">[root localhost </w:t>
+      </w:r>
+      <w:proofErr w:type="gramStart"/>
+      <w:r>
+        <w:rPr>
+          <w:lang w:val="en-US"/>
+        </w:rPr>
+        <w:t>~]#</w:t>
+      </w:r>
+      <w:proofErr w:type="gramEnd"/>
       <w:r>
         <w:rPr>
           <w:lang w:val="en-US"/>
@@ -6099,8 +6399,16 @@
         <w:rPr>
           <w:lang w:val="en-US"/>
         </w:rPr>
-        <w:t>[root localhost ~]#</w:t>
-      </w:r>
+        <w:t xml:space="preserve">[root localhost </w:t>
+      </w:r>
+      <w:proofErr w:type="gramStart"/>
+      <w:r>
+        <w:rPr>
+          <w:lang w:val="en-US"/>
+        </w:rPr>
+        <w:t>~]#</w:t>
+      </w:r>
+      <w:proofErr w:type="gramEnd"/>
       <w:r>
         <w:rPr>
           <w:lang w:val="en-US"/>
@@ -6394,6 +6702,7 @@
         <w:t xml:space="preserve"> -&gt; can choose how much </w:t>
       </w:r>
       <w:proofErr w:type="spellStart"/>
+      <w:proofErr w:type="gramStart"/>
       <w:r>
         <w:rPr>
           <w:lang w:val="en-US"/>
@@ -6401,6 +6710,7 @@
         <w:t>file.logs</w:t>
       </w:r>
       <w:proofErr w:type="spellEnd"/>
+      <w:proofErr w:type="gramEnd"/>
       <w:r>
         <w:rPr>
           <w:lang w:val="en-US"/>
@@ -7114,6 +7424,7 @@
         <w:t>/</w:t>
       </w:r>
       <w:proofErr w:type="spellStart"/>
+      <w:proofErr w:type="gramStart"/>
       <w:r>
         <w:rPr>
           <w:rFonts w:ascii="Courier New" w:eastAsia="Times New Roman" w:hAnsi="Courier New" w:cs="Courier New"/>
@@ -7135,6 +7446,7 @@
         <w:t>data</w:t>
       </w:r>
       <w:proofErr w:type="spellEnd"/>
+      <w:proofErr w:type="gramEnd"/>
     </w:p>
     <w:p>
       <w:pPr>
@@ -7193,6 +7505,7 @@
         <w:t>/</w:t>
       </w:r>
       <w:proofErr w:type="spellStart"/>
+      <w:proofErr w:type="gramStart"/>
       <w:r>
         <w:rPr>
           <w:rFonts w:ascii="Courier New" w:eastAsia="Times New Roman" w:hAnsi="Courier New" w:cs="Courier New"/>
@@ -7204,6 +7517,7 @@
         <w:t>file.log.nn</w:t>
       </w:r>
       <w:proofErr w:type="spellEnd"/>
+      <w:proofErr w:type="gramEnd"/>
     </w:p>
     <w:p>
       <w:pPr>
@@ -7251,6 +7565,7 @@
         </w:rPr>
         <w:t>/</w:t>
       </w:r>
+      <w:proofErr w:type="gramStart"/>
       <w:r>
         <w:rPr>
           <w:rFonts w:ascii="Courier New" w:eastAsia="Times New Roman" w:hAnsi="Courier New" w:cs="Courier New"/>
@@ -7261,6 +7576,7 @@
         </w:rPr>
         <w:t>arch</w:t>
       </w:r>
+      <w:proofErr w:type="gramEnd"/>
     </w:p>
     <w:p>
       <w:pPr>
@@ -7310,6 +7626,7 @@
         <w:t>/</w:t>
       </w:r>
       <w:proofErr w:type="spellStart"/>
+      <w:proofErr w:type="gramStart"/>
       <w:r>
         <w:rPr>
           <w:rFonts w:ascii="Courier New" w:eastAsia="Times New Roman" w:hAnsi="Courier New" w:cs="Courier New"/>
@@ -7331,6 +7648,7 @@
         <w:t>.arc.nn</w:t>
       </w:r>
       <w:proofErr w:type="spellEnd"/>
+      <w:proofErr w:type="gramEnd"/>
     </w:p>
     <w:p>
       <w:pPr>
@@ -7379,6 +7697,7 @@
         <w:t>/</w:t>
       </w:r>
       <w:proofErr w:type="spellStart"/>
+      <w:proofErr w:type="gramStart"/>
       <w:r>
         <w:rPr>
           <w:rFonts w:ascii="Courier New" w:eastAsia="Times New Roman" w:hAnsi="Courier New" w:cs="Courier New"/>
@@ -7390,6 +7709,7 @@
         <w:t>logspar</w:t>
       </w:r>
       <w:proofErr w:type="spellEnd"/>
+      <w:proofErr w:type="gramEnd"/>
       <w:r>
         <w:rPr>
           <w:rFonts w:ascii="Courier New" w:eastAsia="Times New Roman" w:hAnsi="Courier New" w:cs="Courier New"/>
@@ -7458,6 +7778,7 @@
         <w:t>/</w:t>
       </w:r>
       <w:proofErr w:type="spellStart"/>
+      <w:proofErr w:type="gramStart"/>
       <w:r>
         <w:rPr>
           <w:rFonts w:ascii="Courier New" w:eastAsia="Times New Roman" w:hAnsi="Courier New" w:cs="Courier New"/>
@@ -7469,6 +7790,7 @@
         <w:t>spfile</w:t>
       </w:r>
       <w:proofErr w:type="spellEnd"/>
+      <w:proofErr w:type="gramEnd"/>
       <w:r>
         <w:rPr>
           <w:rFonts w:ascii="Courier New" w:eastAsia="Times New Roman" w:hAnsi="Courier New" w:cs="Courier New"/>
@@ -7751,7 +8073,21 @@
         <w:rPr>
           <w:lang w:val="en-US"/>
         </w:rPr>
-        <w:t xml:space="preserve">/dev -&gt; where disks exists </w:t>
+        <w:t>/</w:t>
+      </w:r>
+      <w:proofErr w:type="gramStart"/>
+      <w:r>
+        <w:rPr>
+          <w:lang w:val="en-US"/>
+        </w:rPr>
+        <w:t>dev</w:t>
+      </w:r>
+      <w:proofErr w:type="gramEnd"/>
+      <w:r>
+        <w:rPr>
+          <w:lang w:val="en-US"/>
+        </w:rPr>
+        <w:t xml:space="preserve"> -&gt; where disks exists </w:t>
       </w:r>
     </w:p>
     <w:p>
@@ -7779,7 +8115,21 @@
         <w:rPr>
           <w:lang w:val="en-US"/>
         </w:rPr>
-        <w:t>* -&gt; show all disks  in pc</w:t>
+        <w:t xml:space="preserve">* -&gt; show all </w:t>
+      </w:r>
+      <w:proofErr w:type="gramStart"/>
+      <w:r>
+        <w:rPr>
+          <w:lang w:val="en-US"/>
+        </w:rPr>
+        <w:t>disks  in</w:t>
+      </w:r>
+      <w:proofErr w:type="gramEnd"/>
+      <w:r>
+        <w:rPr>
+          <w:lang w:val="en-US"/>
+        </w:rPr>
+        <w:t xml:space="preserve"> pc</w:t>
       </w:r>
     </w:p>
     <w:p>
@@ -7887,29 +8237,22 @@
     <w:p>
       <w:pPr>
         <w:shd w:val="clear" w:color="auto" w:fill="E7E6E6" w:themeFill="background2"/>
-        <w:rPr>
-          <w:lang w:val="en-US"/>
-        </w:rPr>
       </w:pPr>
       <w:r>
         <w:rPr>
           <w:lang w:val="en-US"/>
         </w:rPr>
         <w:tab/>
+      </w:r>
+      <w:r>
         <w:t>n</w:t>
       </w:r>
     </w:p>
     <w:p>
       <w:pPr>
         <w:shd w:val="clear" w:color="auto" w:fill="E7E6E6" w:themeFill="background2"/>
-        <w:rPr>
-          <w:lang w:val="en-US"/>
-        </w:rPr>
-      </w:pPr>
-      <w:r>
-        <w:rPr>
-          <w:lang w:val="en-US"/>
-        </w:rPr>
+      </w:pPr>
+      <w:r>
         <w:tab/>
         <w:t>p</w:t>
       </w:r>
@@ -7917,14 +8260,8 @@
     <w:p>
       <w:pPr>
         <w:shd w:val="clear" w:color="auto" w:fill="E7E6E6" w:themeFill="background2"/>
-        <w:rPr>
-          <w:lang w:val="en-US"/>
-        </w:rPr>
-      </w:pPr>
-      <w:r>
-        <w:rPr>
-          <w:lang w:val="en-US"/>
-        </w:rPr>
+      </w:pPr>
+      <w:r>
         <w:tab/>
         <w:t>1</w:t>
       </w:r>
@@ -7932,14 +8269,8 @@
     <w:p>
       <w:pPr>
         <w:shd w:val="clear" w:color="auto" w:fill="E7E6E6" w:themeFill="background2"/>
-        <w:rPr>
-          <w:lang w:val="en-US"/>
-        </w:rPr>
-      </w:pPr>
-      <w:r>
-        <w:rPr>
-          <w:lang w:val="en-US"/>
-        </w:rPr>
+      </w:pPr>
+      <w:r>
         <w:tab/>
         <w:t>1</w:t>
       </w:r>
@@ -7947,65 +8278,39 @@
     <w:p>
       <w:pPr>
         <w:shd w:val="clear" w:color="auto" w:fill="E7E6E6" w:themeFill="background2"/>
-        <w:rPr>
-          <w:lang w:val="en-US"/>
-        </w:rPr>
-      </w:pPr>
-      <w:r>
-        <w:rPr>
-          <w:lang w:val="en-US"/>
-        </w:rPr>
+      </w:pPr>
+      <w:r>
         <w:tab/>
+      </w:r>
+      <w:proofErr w:type="spellStart"/>
+      <w:r>
         <w:t>enter</w:t>
       </w:r>
+      <w:proofErr w:type="spellEnd"/>
     </w:p>
     <w:p>
       <w:pPr>
         <w:shd w:val="clear" w:color="auto" w:fill="E7E6E6" w:themeFill="background2"/>
-        <w:rPr>
-          <w:lang w:val="en-US"/>
-        </w:rPr>
-      </w:pPr>
-      <w:r>
-        <w:rPr>
-          <w:lang w:val="en-US"/>
-        </w:rPr>
+      </w:pPr>
+      <w:r>
         <w:tab/>
         <w:t xml:space="preserve">w </w:t>
       </w:r>
     </w:p>
-    <w:p>
-      <w:pPr>
-        <w:rPr>
-          <w:lang w:val="en-US"/>
-        </w:rPr>
-      </w:pPr>
-    </w:p>
+    <w:p/>
     <w:p>
       <w:pPr>
         <w:shd w:val="clear" w:color="auto" w:fill="E7E6E6" w:themeFill="background2"/>
-        <w:rPr>
-          <w:lang w:val="en-US"/>
-        </w:rPr>
-      </w:pPr>
-      <w:proofErr w:type="spellStart"/>
-      <w:r>
-        <w:rPr>
-          <w:lang w:val="en-US"/>
-        </w:rPr>
+      </w:pPr>
+      <w:proofErr w:type="spellStart"/>
+      <w:r>
         <w:t>mkdir</w:t>
       </w:r>
       <w:proofErr w:type="spellEnd"/>
       <w:r>
-        <w:rPr>
-          <w:lang w:val="en-US"/>
-        </w:rPr>
         <w:t xml:space="preserve"> /</w:t>
       </w:r>
       <w:r>
-        <w:rPr>
-          <w:lang w:val="en-US"/>
-        </w:rPr>
         <w:t>u01</w:t>
       </w:r>
     </w:p>
@@ -8030,7 +8335,28 @@
         <w:t xml:space="preserve"> </w:t>
       </w:r>
       <w:r>
-        <w:t>/u01</w:t>
+        <w:t>/u01/</w:t>
+      </w:r>
+    </w:p>
+    <w:p>
+      <w:pPr>
+        <w:shd w:val="clear" w:color="auto" w:fill="E7E6E6" w:themeFill="background2"/>
+      </w:pPr>
+      <w:proofErr w:type="spellStart"/>
+      <w:r>
+        <w:t>chgrp</w:t>
+      </w:r>
+      <w:proofErr w:type="spellEnd"/>
+      <w:r>
+        <w:t xml:space="preserve"> -R </w:t>
+      </w:r>
+      <w:proofErr w:type="spellStart"/>
+      <w:r>
+        <w:t>user</w:t>
+      </w:r>
+      <w:proofErr w:type="spellEnd"/>
+      <w:r>
+        <w:t xml:space="preserve"> /u01</w:t>
       </w:r>
       <w:r>
         <w:t>/</w:t>
@@ -8039,25 +8365,15 @@
     <w:p>
       <w:pPr>
         <w:shd w:val="clear" w:color="auto" w:fill="E7E6E6" w:themeFill="background2"/>
-      </w:pPr>
-      <w:proofErr w:type="spellStart"/>
-      <w:r>
-        <w:t>chgrp</w:t>
-      </w:r>
-      <w:proofErr w:type="spellEnd"/>
-      <w:r>
-        <w:t xml:space="preserve"> -R </w:t>
-      </w:r>
-      <w:proofErr w:type="spellStart"/>
-      <w:r>
-        <w:t>user</w:t>
-      </w:r>
-      <w:proofErr w:type="spellEnd"/>
-      <w:r>
-        <w:t xml:space="preserve"> /u01</w:t>
-      </w:r>
-      <w:r>
-        <w:t>/</w:t>
+        <w:rPr>
+          <w:lang w:val="en-US"/>
+        </w:rPr>
+      </w:pPr>
+      <w:r>
+        <w:rPr>
+          <w:lang w:val="en-US"/>
+        </w:rPr>
+        <w:t>df -h</w:t>
       </w:r>
     </w:p>
     <w:p>
@@ -8067,12 +8383,14 @@
           <w:lang w:val="en-US"/>
         </w:rPr>
       </w:pPr>
-      <w:r>
-        <w:rPr>
-          <w:lang w:val="en-US"/>
-        </w:rPr>
-        <w:t>df -h</w:t>
-      </w:r>
+      <w:proofErr w:type="spellStart"/>
+      <w:r>
+        <w:rPr>
+          <w:lang w:val="en-US"/>
+        </w:rPr>
+        <w:t>lsblk</w:t>
+      </w:r>
+      <w:proofErr w:type="spellEnd"/>
     </w:p>
     <w:p>
       <w:pPr>
@@ -8081,14 +8399,20 @@
           <w:lang w:val="en-US"/>
         </w:rPr>
       </w:pPr>
-      <w:proofErr w:type="spellStart"/>
-      <w:r>
-        <w:rPr>
-          <w:lang w:val="en-US"/>
-        </w:rPr>
-        <w:t>lsblk</w:t>
-      </w:r>
-      <w:proofErr w:type="spellEnd"/>
+      <w:proofErr w:type="gramStart"/>
+      <w:r>
+        <w:rPr>
+          <w:lang w:val="en-US"/>
+        </w:rPr>
+        <w:t>mkfs.ext</w:t>
+      </w:r>
+      <w:proofErr w:type="gramEnd"/>
+      <w:r>
+        <w:rPr>
+          <w:lang w:val="en-US"/>
+        </w:rPr>
+        <w:t>4 /dev/sdb1</w:t>
+      </w:r>
     </w:p>
     <w:p>
       <w:pPr>
@@ -8097,25 +8421,19 @@
           <w:lang w:val="en-US"/>
         </w:rPr>
       </w:pPr>
-      <w:r>
-        <w:rPr>
-          <w:lang w:val="en-US"/>
-        </w:rPr>
-        <w:t>mkfs.ext4 /dev/sdb1</w:t>
-      </w:r>
-    </w:p>
-    <w:p>
-      <w:pPr>
-        <w:shd w:val="clear" w:color="auto" w:fill="E7E6E6" w:themeFill="background2"/>
-        <w:rPr>
-          <w:lang w:val="en-US"/>
-        </w:rPr>
-      </w:pPr>
-      <w:r>
-        <w:rPr>
-          <w:lang w:val="en-US"/>
-        </w:rPr>
-        <w:t>mount  /dev/sdb1 /</w:t>
+      <w:proofErr w:type="gramStart"/>
+      <w:r>
+        <w:rPr>
+          <w:lang w:val="en-US"/>
+        </w:rPr>
+        <w:t>mount  /</w:t>
+      </w:r>
+      <w:proofErr w:type="gramEnd"/>
+      <w:r>
+        <w:rPr>
+          <w:lang w:val="en-US"/>
+        </w:rPr>
+        <w:t>dev/sdb1 /</w:t>
       </w:r>
       <w:r>
         <w:rPr>
@@ -8627,6 +8945,7 @@
         <w:t xml:space="preserve">.2 file.log.4 </w:t>
       </w:r>
       <w:proofErr w:type="spellStart"/>
+      <w:proofErr w:type="gramStart"/>
       <w:r>
         <w:rPr>
           <w:rFonts w:ascii="Courier New" w:eastAsia="Times New Roman" w:hAnsi="Courier New" w:cs="Courier New"/>
@@ -8638,6 +8957,7 @@
         <w:t>file.log.nn</w:t>
       </w:r>
       <w:proofErr w:type="spellEnd"/>
+      <w:proofErr w:type="gramEnd"/>
       <w:r>
         <w:rPr>
           <w:rFonts w:ascii="Courier New" w:eastAsia="Times New Roman" w:hAnsi="Courier New" w:cs="Courier New"/>
@@ -8682,7 +9002,7 @@
           <w:color w:val="000000"/>
           <w:sz w:val="20"/>
           <w:szCs w:val="20"/>
-          <w:lang w:eastAsia="pt-BR"/>
+          <w:lang w:val="en-US" w:eastAsia="pt-BR"/>
         </w:rPr>
       </w:pPr>
       <w:proofErr w:type="spellStart"/>
@@ -8692,7 +9012,7 @@
           <w:color w:val="000000"/>
           <w:sz w:val="20"/>
           <w:szCs w:val="20"/>
-          <w:lang w:eastAsia="pt-BR"/>
+          <w:lang w:val="en-US" w:eastAsia="pt-BR"/>
         </w:rPr>
         <w:t>mkdir</w:t>
       </w:r>
@@ -8703,7 +9023,7 @@
           <w:color w:val="000000"/>
           <w:sz w:val="20"/>
           <w:szCs w:val="20"/>
-          <w:lang w:eastAsia="pt-BR"/>
+          <w:lang w:val="en-US" w:eastAsia="pt-BR"/>
         </w:rPr>
         <w:t xml:space="preserve"> </w:t>
       </w:r>
@@ -8713,7 +9033,7 @@
           <w:color w:val="000000"/>
           <w:sz w:val="20"/>
           <w:szCs w:val="20"/>
-          <w:lang w:eastAsia="pt-BR"/>
+          <w:lang w:val="en-US" w:eastAsia="pt-BR"/>
         </w:rPr>
         <w:t xml:space="preserve">-p </w:t>
       </w:r>
@@ -8723,9 +9043,9 @@
           <w:color w:val="000000"/>
           <w:sz w:val="20"/>
           <w:szCs w:val="20"/>
-          <w:lang w:eastAsia="pt-BR"/>
-        </w:rPr>
-        <w:t>/u01/app/log</w:t>
+          <w:lang w:val="en-US" w:eastAsia="pt-BR"/>
+        </w:rPr>
+        <w:t>/u01/app/log/</w:t>
       </w:r>
       <w:r>
         <w:rPr>
@@ -8733,9 +9053,9 @@
           <w:color w:val="000000"/>
           <w:sz w:val="20"/>
           <w:szCs w:val="20"/>
-          <w:lang w:eastAsia="pt-BR"/>
-        </w:rPr>
-        <w:t>/</w:t>
+          <w:lang w:val="en-US" w:eastAsia="pt-BR"/>
+        </w:rPr>
+        <w:t>logname</w:t>
       </w:r>
       <w:r>
         <w:rPr>
@@ -8743,9 +9063,9 @@
           <w:color w:val="000000"/>
           <w:sz w:val="20"/>
           <w:szCs w:val="20"/>
-          <w:lang w:eastAsia="pt-BR"/>
-        </w:rPr>
-        <w:t>logname</w:t>
+          <w:lang w:val="en-US" w:eastAsia="pt-BR"/>
+        </w:rPr>
+        <w:t>1</w:t>
       </w:r>
       <w:r>
         <w:rPr>
@@ -8753,44 +9073,40 @@
           <w:color w:val="000000"/>
           <w:sz w:val="20"/>
           <w:szCs w:val="20"/>
-          <w:lang w:eastAsia="pt-BR"/>
-        </w:rPr>
-        <w:t>1</w:t>
-      </w:r>
+          <w:lang w:val="en-US" w:eastAsia="pt-BR"/>
+        </w:rPr>
+        <w:t>/</w:t>
+      </w:r>
+      <w:proofErr w:type="spellStart"/>
       <w:r>
         <w:rPr>
           <w:rFonts w:ascii="Courier New" w:eastAsia="Times New Roman" w:hAnsi="Courier New" w:cs="Courier New"/>
           <w:color w:val="000000"/>
           <w:sz w:val="20"/>
           <w:szCs w:val="20"/>
-          <w:lang w:eastAsia="pt-BR"/>
-        </w:rPr>
-        <w:t>/</w:t>
-      </w:r>
-      <w:proofErr w:type="spellStart"/>
+          <w:lang w:val="en-US" w:eastAsia="pt-BR"/>
+        </w:rPr>
+        <w:t>logdata</w:t>
+      </w:r>
+      <w:proofErr w:type="spellEnd"/>
       <w:r>
         <w:rPr>
           <w:rFonts w:ascii="Courier New" w:eastAsia="Times New Roman" w:hAnsi="Courier New" w:cs="Courier New"/>
           <w:color w:val="000000"/>
           <w:sz w:val="20"/>
           <w:szCs w:val="20"/>
-          <w:lang w:eastAsia="pt-BR"/>
-        </w:rPr>
-        <w:t>logdata</w:t>
-      </w:r>
-      <w:proofErr w:type="spellEnd"/>
-      <w:r>
-        <w:rPr>
-          <w:rFonts w:ascii="Courier New" w:eastAsia="Times New Roman" w:hAnsi="Courier New" w:cs="Courier New"/>
-          <w:color w:val="000000"/>
-          <w:sz w:val="20"/>
-          <w:szCs w:val="20"/>
-          <w:lang w:eastAsia="pt-BR"/>
+          <w:lang w:val="en-US" w:eastAsia="pt-BR"/>
         </w:rPr>
         <w:t>/</w:t>
       </w:r>
     </w:p>
-    <w:p/>
+    <w:p>
+      <w:pPr>
+        <w:rPr>
+          <w:lang w:val="en-US"/>
+        </w:rPr>
+      </w:pPr>
+    </w:p>
     <w:p>
       <w:pPr>
         <w:pBdr>
@@ -8857,6 +9173,7 @@
         </w:rPr>
         <w:t xml:space="preserve">-&gt; to </w:t>
       </w:r>
+      <w:proofErr w:type="gramStart"/>
       <w:r>
         <w:rPr>
           <w:rFonts w:ascii="Courier New" w:eastAsia="Times New Roman" w:hAnsi="Courier New" w:cs="Courier New"/>
@@ -8865,7 +9182,18 @@
           <w:szCs w:val="20"/>
           <w:lang w:val="en-US" w:eastAsia="pt-BR"/>
         </w:rPr>
-        <w:t xml:space="preserve">file.arch.1 file.arch.2 </w:t>
+        <w:t>file.arch</w:t>
+      </w:r>
+      <w:proofErr w:type="gramEnd"/>
+      <w:r>
+        <w:rPr>
+          <w:rFonts w:ascii="Courier New" w:eastAsia="Times New Roman" w:hAnsi="Courier New" w:cs="Courier New"/>
+          <w:color w:val="000000"/>
+          <w:sz w:val="20"/>
+          <w:szCs w:val="20"/>
+          <w:lang w:val="en-US" w:eastAsia="pt-BR"/>
+        </w:rPr>
+        <w:t xml:space="preserve">.1 file.arch.2 </w:t>
       </w:r>
       <w:proofErr w:type="spellStart"/>
       <w:r>
@@ -8923,71 +9251,9 @@
           <w:color w:val="000000"/>
           <w:sz w:val="20"/>
           <w:szCs w:val="20"/>
-          <w:lang w:val="en-US" w:eastAsia="pt-BR"/>
-        </w:rPr>
-      </w:pPr>
-      <w:proofErr w:type="spellStart"/>
-      <w:r>
-        <w:rPr>
-          <w:rFonts w:ascii="Courier New" w:eastAsia="Times New Roman" w:hAnsi="Courier New" w:cs="Courier New"/>
-          <w:color w:val="000000"/>
-          <w:sz w:val="20"/>
-          <w:szCs w:val="20"/>
-          <w:lang w:val="en-US" w:eastAsia="pt-BR"/>
-        </w:rPr>
-        <w:t>mkdir</w:t>
-      </w:r>
-      <w:proofErr w:type="spellEnd"/>
-      <w:r>
-        <w:rPr>
-          <w:rFonts w:ascii="Courier New" w:eastAsia="Times New Roman" w:hAnsi="Courier New" w:cs="Courier New"/>
-          <w:color w:val="000000"/>
-          <w:sz w:val="20"/>
-          <w:szCs w:val="20"/>
-          <w:lang w:val="en-US" w:eastAsia="pt-BR"/>
-        </w:rPr>
-        <w:t xml:space="preserve"> </w:t>
-      </w:r>
-      <w:r>
-        <w:rPr>
-          <w:rFonts w:ascii="Courier New" w:eastAsia="Times New Roman" w:hAnsi="Courier New" w:cs="Courier New"/>
-          <w:color w:val="000000"/>
-          <w:sz w:val="20"/>
-          <w:szCs w:val="20"/>
-          <w:lang w:val="en-US" w:eastAsia="pt-BR"/>
-        </w:rPr>
-        <w:t xml:space="preserve">-p </w:t>
-      </w:r>
-      <w:r>
-        <w:rPr>
-          <w:rFonts w:ascii="Courier New" w:eastAsia="Times New Roman" w:hAnsi="Courier New" w:cs="Courier New"/>
-          <w:color w:val="000000"/>
-          <w:sz w:val="20"/>
-          <w:szCs w:val="20"/>
-          <w:lang w:val="en-US" w:eastAsia="pt-BR"/>
-        </w:rPr>
-        <w:t>/u01/app/log/</w:t>
-      </w:r>
-      <w:r>
-        <w:rPr>
-          <w:rFonts w:ascii="Courier New" w:eastAsia="Times New Roman" w:hAnsi="Courier New" w:cs="Courier New"/>
-          <w:color w:val="000000"/>
-          <w:sz w:val="20"/>
-          <w:szCs w:val="20"/>
-          <w:lang w:val="en-US" w:eastAsia="pt-BR"/>
-        </w:rPr>
-        <w:t>logname</w:t>
-      </w:r>
-      <w:r>
-        <w:rPr>
-          <w:rFonts w:ascii="Courier New" w:eastAsia="Times New Roman" w:hAnsi="Courier New" w:cs="Courier New"/>
-          <w:color w:val="000000"/>
-          <w:sz w:val="20"/>
-          <w:szCs w:val="20"/>
-          <w:lang w:val="en-US" w:eastAsia="pt-BR"/>
-        </w:rPr>
-        <w:t>1/</w:t>
-      </w:r>
+          <w:lang w:eastAsia="pt-BR"/>
+        </w:rPr>
+      </w:pPr>
       <w:proofErr w:type="spellStart"/>
       <w:r>
         <w:rPr>
@@ -8997,7 +9263,7 @@
           <w:szCs w:val="20"/>
           <w:lang w:eastAsia="pt-BR"/>
         </w:rPr>
-        <w:t>logdata</w:t>
+        <w:t>mkdir</w:t>
       </w:r>
       <w:proofErr w:type="spellEnd"/>
       <w:r>
@@ -9006,9 +9272,9 @@
           <w:color w:val="000000"/>
           <w:sz w:val="20"/>
           <w:szCs w:val="20"/>
-          <w:lang w:val="en-US" w:eastAsia="pt-BR"/>
-        </w:rPr>
-        <w:t>/</w:t>
+          <w:lang w:eastAsia="pt-BR"/>
+        </w:rPr>
+        <w:t xml:space="preserve"> </w:t>
       </w:r>
       <w:r>
         <w:rPr>
@@ -9016,9 +9282,9 @@
           <w:color w:val="000000"/>
           <w:sz w:val="20"/>
           <w:szCs w:val="20"/>
-          <w:lang w:val="en-US" w:eastAsia="pt-BR"/>
-        </w:rPr>
-        <w:t>arch</w:t>
+          <w:lang w:eastAsia="pt-BR"/>
+        </w:rPr>
+        <w:t xml:space="preserve">-p </w:t>
       </w:r>
       <w:r>
         <w:rPr>
@@ -9026,294 +9292,108 @@
           <w:color w:val="000000"/>
           <w:sz w:val="20"/>
           <w:szCs w:val="20"/>
-          <w:lang w:val="en-US" w:eastAsia="pt-BR"/>
+          <w:lang w:eastAsia="pt-BR"/>
+        </w:rPr>
+        <w:t>/u01/app/log/</w:t>
+      </w:r>
+      <w:r>
+        <w:rPr>
+          <w:rFonts w:ascii="Courier New" w:eastAsia="Times New Roman" w:hAnsi="Courier New" w:cs="Courier New"/>
+          <w:color w:val="000000"/>
+          <w:sz w:val="20"/>
+          <w:szCs w:val="20"/>
+          <w:lang w:eastAsia="pt-BR"/>
+        </w:rPr>
+        <w:t>logname1/</w:t>
+      </w:r>
+      <w:proofErr w:type="spellStart"/>
+      <w:r>
+        <w:rPr>
+          <w:rFonts w:ascii="Courier New" w:eastAsia="Times New Roman" w:hAnsi="Courier New" w:cs="Courier New"/>
+          <w:color w:val="000000"/>
+          <w:sz w:val="20"/>
+          <w:szCs w:val="20"/>
+          <w:lang w:eastAsia="pt-BR"/>
+        </w:rPr>
+        <w:t>logdata</w:t>
+      </w:r>
+      <w:proofErr w:type="spellEnd"/>
+      <w:r>
+        <w:rPr>
+          <w:rFonts w:ascii="Courier New" w:eastAsia="Times New Roman" w:hAnsi="Courier New" w:cs="Courier New"/>
+          <w:color w:val="000000"/>
+          <w:sz w:val="20"/>
+          <w:szCs w:val="20"/>
+          <w:lang w:eastAsia="pt-BR"/>
         </w:rPr>
         <w:t>/</w:t>
       </w:r>
-    </w:p>
-    <w:p>
-      <w:pPr>
-        <w:rPr>
-          <w:lang w:val="en-US"/>
-        </w:rPr>
-      </w:pPr>
-    </w:p>
-    <w:p>
-      <w:pPr>
-        <w:rPr>
-          <w:lang w:val="en-US"/>
-        </w:rPr>
-      </w:pPr>
-    </w:p>
-    <w:p>
-      <w:pPr>
-        <w:rPr>
-          <w:lang w:val="en-US"/>
-        </w:rPr>
-      </w:pPr>
-    </w:p>
-    <w:p>
-      <w:pPr>
-        <w:rPr>
-          <w:lang w:val="en-US"/>
-        </w:rPr>
-      </w:pPr>
-    </w:p>
-    <w:p>
-      <w:pPr>
-        <w:rPr>
-          <w:lang w:val="en-US"/>
-        </w:rPr>
-      </w:pPr>
-    </w:p>
-    <w:p>
-      <w:pPr>
-        <w:rPr>
-          <w:lang w:val="en-US"/>
-        </w:rPr>
-      </w:pPr>
-    </w:p>
-    <w:p>
-      <w:pPr>
-        <w:rPr>
-          <w:lang w:val="en-US"/>
-        </w:rPr>
-      </w:pPr>
-    </w:p>
-    <w:p>
-      <w:pPr>
-        <w:rPr>
-          <w:lang w:val="en-US"/>
-        </w:rPr>
-      </w:pPr>
-    </w:p>
-    <w:p>
-      <w:pPr>
-        <w:rPr>
-          <w:lang w:val="en-US"/>
-        </w:rPr>
-      </w:pPr>
-    </w:p>
-    <w:p>
-      <w:pPr>
-        <w:rPr>
-          <w:lang w:val="en-US"/>
-        </w:rPr>
-      </w:pPr>
-    </w:p>
-    <w:p>
-      <w:pPr>
-        <w:rPr>
-          <w:lang w:val="en-US"/>
-        </w:rPr>
-      </w:pPr>
-    </w:p>
-    <w:p>
-      <w:pPr>
-        <w:rPr>
-          <w:lang w:val="en-US"/>
-        </w:rPr>
-      </w:pPr>
-    </w:p>
-    <w:p>
-      <w:pPr>
-        <w:rPr>
-          <w:lang w:val="en-US"/>
-        </w:rPr>
-      </w:pPr>
-    </w:p>
-    <w:p>
-      <w:pPr>
-        <w:rPr>
-          <w:lang w:val="en-US"/>
-        </w:rPr>
-      </w:pPr>
-    </w:p>
-    <w:p>
-      <w:pPr>
-        <w:rPr>
-          <w:lang w:val="en-US"/>
-        </w:rPr>
-      </w:pPr>
-    </w:p>
-    <w:p>
-      <w:pPr>
-        <w:rPr>
-          <w:lang w:val="en-US"/>
-        </w:rPr>
-      </w:pPr>
-    </w:p>
-    <w:p>
-      <w:pPr>
-        <w:rPr>
-          <w:lang w:val="en-US"/>
-        </w:rPr>
-      </w:pPr>
-    </w:p>
-    <w:p>
-      <w:pPr>
-        <w:rPr>
-          <w:lang w:val="en-US"/>
-        </w:rPr>
-      </w:pPr>
-    </w:p>
-    <w:p>
-      <w:pPr>
-        <w:rPr>
-          <w:lang w:val="en-US"/>
-        </w:rPr>
-      </w:pPr>
-    </w:p>
-    <w:p>
-      <w:pPr>
-        <w:rPr>
-          <w:lang w:val="en-US"/>
-        </w:rPr>
-      </w:pPr>
-    </w:p>
-    <w:p>
-      <w:pPr>
-        <w:rPr>
-          <w:lang w:val="en-US"/>
-        </w:rPr>
-      </w:pPr>
-    </w:p>
-    <w:p>
-      <w:pPr>
-        <w:rPr>
-          <w:lang w:val="en-US"/>
-        </w:rPr>
-      </w:pPr>
-    </w:p>
-    <w:p>
-      <w:pPr>
-        <w:rPr>
-          <w:lang w:val="en-US"/>
-        </w:rPr>
-      </w:pPr>
-    </w:p>
-    <w:p>
-      <w:pPr>
-        <w:rPr>
-          <w:lang w:val="en-US"/>
-        </w:rPr>
-      </w:pPr>
-    </w:p>
-    <w:p>
-      <w:pPr>
-        <w:rPr>
-          <w:lang w:val="en-US"/>
-        </w:rPr>
-      </w:pPr>
-    </w:p>
-    <w:p>
-      <w:pPr>
-        <w:rPr>
-          <w:lang w:val="en-US"/>
-        </w:rPr>
-      </w:pPr>
-    </w:p>
-    <w:p>
-      <w:pPr>
-        <w:rPr>
-          <w:lang w:val="en-US"/>
-        </w:rPr>
-      </w:pPr>
-    </w:p>
-    <w:p>
-      <w:pPr>
-        <w:rPr>
-          <w:lang w:val="en-US"/>
-        </w:rPr>
-      </w:pPr>
-    </w:p>
-    <w:p>
-      <w:pPr>
-        <w:rPr>
-          <w:lang w:val="en-US"/>
-        </w:rPr>
-      </w:pPr>
-    </w:p>
-    <w:p>
-      <w:pPr>
-        <w:rPr>
-          <w:lang w:val="en-US"/>
-        </w:rPr>
-      </w:pPr>
-    </w:p>
-    <w:p>
-      <w:pPr>
-        <w:rPr>
-          <w:lang w:val="en-US"/>
-        </w:rPr>
-      </w:pPr>
-    </w:p>
-    <w:p>
-      <w:pPr>
-        <w:rPr>
-          <w:lang w:val="en-US"/>
-        </w:rPr>
-      </w:pPr>
-    </w:p>
-    <w:p>
-      <w:pPr>
-        <w:rPr>
-          <w:lang w:val="en-US"/>
-        </w:rPr>
-      </w:pPr>
-    </w:p>
-    <w:p>
-      <w:pPr>
-        <w:rPr>
-          <w:lang w:val="en-US"/>
-        </w:rPr>
-      </w:pPr>
-    </w:p>
-    <w:p>
-      <w:pPr>
-        <w:rPr>
-          <w:lang w:val="en-US"/>
-        </w:rPr>
-      </w:pPr>
-    </w:p>
-    <w:p>
-      <w:pPr>
-        <w:rPr>
-          <w:lang w:val="en-US"/>
-        </w:rPr>
-      </w:pPr>
-    </w:p>
-    <w:p>
-      <w:pPr>
-        <w:rPr>
-          <w:lang w:val="en-US"/>
-        </w:rPr>
-      </w:pPr>
-    </w:p>
-    <w:p>
-      <w:pPr>
-        <w:rPr>
-          <w:lang w:val="en-US"/>
-        </w:rPr>
-      </w:pPr>
-    </w:p>
-    <w:p>
-      <w:pPr>
-        <w:rPr>
-          <w:lang w:val="en-US"/>
-        </w:rPr>
-      </w:pPr>
-    </w:p>
-    <w:p>
-      <w:pPr>
-        <w:rPr>
-          <w:lang w:val="en-US"/>
-        </w:rPr>
-      </w:pPr>
-    </w:p>
-    <w:p>
-      <w:pPr>
-        <w:pStyle w:val="Ttulo"/>
+      <w:proofErr w:type="spellStart"/>
+      <w:r>
+        <w:rPr>
+          <w:rFonts w:ascii="Courier New" w:eastAsia="Times New Roman" w:hAnsi="Courier New" w:cs="Courier New"/>
+          <w:color w:val="000000"/>
+          <w:sz w:val="20"/>
+          <w:szCs w:val="20"/>
+          <w:lang w:eastAsia="pt-BR"/>
+        </w:rPr>
+        <w:t>arch</w:t>
+      </w:r>
+      <w:proofErr w:type="spellEnd"/>
+      <w:r>
+        <w:rPr>
+          <w:rFonts w:ascii="Courier New" w:eastAsia="Times New Roman" w:hAnsi="Courier New" w:cs="Courier New"/>
+          <w:color w:val="000000"/>
+          <w:sz w:val="20"/>
+          <w:szCs w:val="20"/>
+          <w:lang w:eastAsia="pt-BR"/>
+        </w:rPr>
+        <w:t>/</w:t>
+      </w:r>
+    </w:p>
+    <w:p/>
+    <w:p/>
+    <w:p/>
+    <w:p/>
+    <w:p/>
+    <w:p/>
+    <w:p/>
+    <w:p/>
+    <w:p/>
+    <w:p/>
+    <w:p/>
+    <w:p/>
+    <w:p/>
+    <w:p/>
+    <w:p/>
+    <w:p/>
+    <w:p/>
+    <w:p/>
+    <w:p/>
+    <w:p/>
+    <w:p/>
+    <w:p/>
+    <w:p/>
+    <w:p/>
+    <w:p/>
+    <w:p/>
+    <w:p/>
+    <w:p/>
+    <w:p/>
+    <w:p/>
+    <w:p/>
+    <w:p/>
+    <w:p/>
+    <w:p/>
+    <w:p/>
+    <w:p/>
+    <w:p/>
+    <w:p/>
+    <w:p/>
+    <w:p/>
+    <w:p>
+      <w:pPr>
+        <w:pStyle w:val="Title"/>
         <w:pageBreakBefore/>
       </w:pPr>
       <w:r>
@@ -9756,7 +9836,7 @@
 </file>
 
 <file path=word/endnotes.xml><?xml version="1.0" encoding="utf-8"?>
-<w:endnotes xmlns:wpc="http://schemas.microsoft.com/office/word/2010/wordprocessingCanvas" xmlns:cx="http://schemas.microsoft.com/office/drawing/2014/chartex" xmlns:cx1="http://schemas.microsoft.com/office/drawing/2015/9/8/chartex" xmlns:cx2="http://schemas.microsoft.com/office/drawing/2015/10/21/chartex" xmlns:cx3="http://schemas.microsoft.com/office/drawing/2016/5/9/chartex" xmlns:cx4="http://schemas.microsoft.com/office/drawing/2016/5/10/chartex" xmlns:cx5="http://schemas.microsoft.com/office/drawing/2016/5/11/chartex" xmlns:cx6="http://schemas.microsoft.com/office/drawing/2016/5/12/chartex" xmlns:cx7="http://schemas.microsoft.com/office/drawing/2016/5/13/chartex" xmlns:cx8="http://schemas.microsoft.com/office/drawing/2016/5/14/chartex" xmlns:mc="http://schemas.openxmlformats.org/markup-compatibility/2006" xmlns:aink="http://schemas.microsoft.com/office/drawing/2016/ink" xmlns:am3d="http://schemas.microsoft.com/office/drawing/2017/model3d" xmlns:o="urn:schemas-microsoft-com:office:office" xmlns:r="http://schemas.openxmlformats.org/officeDocument/2006/relationships" xmlns:m="http://schemas.openxmlformats.org/officeDocument/2006/math" xmlns:v="urn:schemas-microsoft-com:vml" xmlns:wp14="http://schemas.microsoft.com/office/word/2010/wordprocessingDrawing" xmlns:wp="http://schemas.openxmlformats.org/drawingml/2006/wordprocessingDrawing" xmlns:w10="urn:schemas-microsoft-com:office:word" xmlns:w="http://schemas.openxmlformats.org/wordprocessingml/2006/main" xmlns:w14="http://schemas.microsoft.com/office/word/2010/wordml" xmlns:w15="http://schemas.microsoft.com/office/word/2012/wordml" xmlns:w16cex="http://schemas.microsoft.com/office/word/2018/wordml/cex" xmlns:w16cid="http://schemas.microsoft.com/office/word/2016/wordml/cid" xmlns:w16="http://schemas.microsoft.com/office/word/2018/wordml" xmlns:w16se="http://schemas.microsoft.com/office/word/2015/wordml/symex" xmlns:wpg="http://schemas.microsoft.com/office/word/2010/wordprocessingGroup" xmlns:wpi="http://schemas.microsoft.com/office/word/2010/wordprocessingInk" xmlns:wne="http://schemas.microsoft.com/office/word/2006/wordml" xmlns:wps="http://schemas.microsoft.com/office/word/2010/wordprocessingShape" mc:Ignorable="w14 w15 w16se w16cid w16 w16cex wp14">
+<w:endnotes xmlns:wpc="http://schemas.microsoft.com/office/word/2010/wordprocessingCanvas" xmlns:cx="http://schemas.microsoft.com/office/drawing/2014/chartex" xmlns:cx1="http://schemas.microsoft.com/office/drawing/2015/9/8/chartex" xmlns:cx2="http://schemas.microsoft.com/office/drawing/2015/10/21/chartex" xmlns:cx3="http://schemas.microsoft.com/office/drawing/2016/5/9/chartex" xmlns:cx4="http://schemas.microsoft.com/office/drawing/2016/5/10/chartex" xmlns:cx5="http://schemas.microsoft.com/office/drawing/2016/5/11/chartex" xmlns:cx6="http://schemas.microsoft.com/office/drawing/2016/5/12/chartex" xmlns:cx7="http://schemas.microsoft.com/office/drawing/2016/5/13/chartex" xmlns:cx8="http://schemas.microsoft.com/office/drawing/2016/5/14/chartex" xmlns:mc="http://schemas.openxmlformats.org/markup-compatibility/2006" xmlns:aink="http://schemas.microsoft.com/office/drawing/2016/ink" xmlns:am3d="http://schemas.microsoft.com/office/drawing/2017/model3d" xmlns:o="urn:schemas-microsoft-com:office:office" xmlns:oel="http://schemas.microsoft.com/office/2019/extlst" xmlns:r="http://schemas.openxmlformats.org/officeDocument/2006/relationships" xmlns:m="http://schemas.openxmlformats.org/officeDocument/2006/math" xmlns:v="urn:schemas-microsoft-com:vml" xmlns:wp14="http://schemas.microsoft.com/office/word/2010/wordprocessingDrawing" xmlns:wp="http://schemas.openxmlformats.org/drawingml/2006/wordprocessingDrawing" xmlns:w10="urn:schemas-microsoft-com:office:word" xmlns:w="http://schemas.openxmlformats.org/wordprocessingml/2006/main" xmlns:w14="http://schemas.microsoft.com/office/word/2010/wordml" xmlns:w15="http://schemas.microsoft.com/office/word/2012/wordml" xmlns:w16cex="http://schemas.microsoft.com/office/word/2018/wordml/cex" xmlns:w16cid="http://schemas.microsoft.com/office/word/2016/wordml/cid" xmlns:w16="http://schemas.microsoft.com/office/word/2018/wordml" xmlns:w16sdtdh="http://schemas.microsoft.com/office/word/2020/wordml/sdtdatahash" xmlns:w16se="http://schemas.microsoft.com/office/word/2015/wordml/symex" xmlns:wpg="http://schemas.microsoft.com/office/word/2010/wordprocessingGroup" xmlns:wpi="http://schemas.microsoft.com/office/word/2010/wordprocessingInk" xmlns:wne="http://schemas.microsoft.com/office/word/2006/wordml" xmlns:wps="http://schemas.microsoft.com/office/word/2010/wordprocessingShape" mc:Ignorable="w14 w15 w16se w16cid w16 w16cex w16sdtdh wp14">
   <w:endnote w:type="separator" w:id="-1">
     <w:p>
       <w:pPr>
@@ -9781,7 +9861,7 @@
 </file>
 
 <file path=word/footer1.xml><?xml version="1.0" encoding="utf-8"?>
-<w:ftr xmlns:wpc="http://schemas.microsoft.com/office/word/2010/wordprocessingCanvas" xmlns:cx="http://schemas.microsoft.com/office/drawing/2014/chartex" xmlns:cx1="http://schemas.microsoft.com/office/drawing/2015/9/8/chartex" xmlns:cx2="http://schemas.microsoft.com/office/drawing/2015/10/21/chartex" xmlns:cx3="http://schemas.microsoft.com/office/drawing/2016/5/9/chartex" xmlns:cx4="http://schemas.microsoft.com/office/drawing/2016/5/10/chartex" xmlns:cx5="http://schemas.microsoft.com/office/drawing/2016/5/11/chartex" xmlns:cx6="http://schemas.microsoft.com/office/drawing/2016/5/12/chartex" xmlns:cx7="http://schemas.microsoft.com/office/drawing/2016/5/13/chartex" xmlns:cx8="http://schemas.microsoft.com/office/drawing/2016/5/14/chartex" xmlns:mc="http://schemas.openxmlformats.org/markup-compatibility/2006" xmlns:aink="http://schemas.microsoft.com/office/drawing/2016/ink" xmlns:am3d="http://schemas.microsoft.com/office/drawing/2017/model3d" xmlns:o="urn:schemas-microsoft-com:office:office" xmlns:r="http://schemas.openxmlformats.org/officeDocument/2006/relationships" xmlns:m="http://schemas.openxmlformats.org/officeDocument/2006/math" xmlns:v="urn:schemas-microsoft-com:vml" xmlns:wp14="http://schemas.microsoft.com/office/word/2010/wordprocessingDrawing" xmlns:wp="http://schemas.openxmlformats.org/drawingml/2006/wordprocessingDrawing" xmlns:w10="urn:schemas-microsoft-com:office:word" xmlns:w="http://schemas.openxmlformats.org/wordprocessingml/2006/main" xmlns:w14="http://schemas.microsoft.com/office/word/2010/wordml" xmlns:w15="http://schemas.microsoft.com/office/word/2012/wordml" xmlns:w16cex="http://schemas.microsoft.com/office/word/2018/wordml/cex" xmlns:w16cid="http://schemas.microsoft.com/office/word/2016/wordml/cid" xmlns:w16="http://schemas.microsoft.com/office/word/2018/wordml" xmlns:w16se="http://schemas.microsoft.com/office/word/2015/wordml/symex" xmlns:wpg="http://schemas.microsoft.com/office/word/2010/wordprocessingGroup" xmlns:wpi="http://schemas.microsoft.com/office/word/2010/wordprocessingInk" xmlns:wne="http://schemas.microsoft.com/office/word/2006/wordml" xmlns:wps="http://schemas.microsoft.com/office/word/2010/wordprocessingShape" mc:Ignorable="w14 w15 w16se w16cid w16 w16cex wp14">
+<w:ftr xmlns:wpc="http://schemas.microsoft.com/office/word/2010/wordprocessingCanvas" xmlns:cx="http://schemas.microsoft.com/office/drawing/2014/chartex" xmlns:cx1="http://schemas.microsoft.com/office/drawing/2015/9/8/chartex" xmlns:cx2="http://schemas.microsoft.com/office/drawing/2015/10/21/chartex" xmlns:cx3="http://schemas.microsoft.com/office/drawing/2016/5/9/chartex" xmlns:cx4="http://schemas.microsoft.com/office/drawing/2016/5/10/chartex" xmlns:cx5="http://schemas.microsoft.com/office/drawing/2016/5/11/chartex" xmlns:cx6="http://schemas.microsoft.com/office/drawing/2016/5/12/chartex" xmlns:cx7="http://schemas.microsoft.com/office/drawing/2016/5/13/chartex" xmlns:cx8="http://schemas.microsoft.com/office/drawing/2016/5/14/chartex" xmlns:mc="http://schemas.openxmlformats.org/markup-compatibility/2006" xmlns:aink="http://schemas.microsoft.com/office/drawing/2016/ink" xmlns:am3d="http://schemas.microsoft.com/office/drawing/2017/model3d" xmlns:o="urn:schemas-microsoft-com:office:office" xmlns:oel="http://schemas.microsoft.com/office/2019/extlst" xmlns:r="http://schemas.openxmlformats.org/officeDocument/2006/relationships" xmlns:m="http://schemas.openxmlformats.org/officeDocument/2006/math" xmlns:v="urn:schemas-microsoft-com:vml" xmlns:wp14="http://schemas.microsoft.com/office/word/2010/wordprocessingDrawing" xmlns:wp="http://schemas.openxmlformats.org/drawingml/2006/wordprocessingDrawing" xmlns:w10="urn:schemas-microsoft-com:office:word" xmlns:w="http://schemas.openxmlformats.org/wordprocessingml/2006/main" xmlns:w14="http://schemas.microsoft.com/office/word/2010/wordml" xmlns:w15="http://schemas.microsoft.com/office/word/2012/wordml" xmlns:w16cex="http://schemas.microsoft.com/office/word/2018/wordml/cex" xmlns:w16cid="http://schemas.microsoft.com/office/word/2016/wordml/cid" xmlns:w16="http://schemas.microsoft.com/office/word/2018/wordml" xmlns:w16sdtdh="http://schemas.microsoft.com/office/word/2020/wordml/sdtdatahash" xmlns:w16se="http://schemas.microsoft.com/office/word/2015/wordml/symex" xmlns:wpg="http://schemas.microsoft.com/office/word/2010/wordprocessingGroup" xmlns:wpi="http://schemas.microsoft.com/office/word/2010/wordprocessingInk" xmlns:wne="http://schemas.microsoft.com/office/word/2006/wordml" xmlns:wps="http://schemas.microsoft.com/office/word/2010/wordprocessingShape" mc:Ignorable="w14 w15 w16se w16cid w16 w16cex w16sdtdh wp14">
   <w:sdt>
     <w:sdtPr>
       <w:id w:val="1620414545"/>
@@ -9790,11 +9870,10 @@
         <w:docPartUnique/>
       </w:docPartObj>
     </w:sdtPr>
-    <w:sdtEndPr/>
     <w:sdtContent>
       <w:p>
         <w:pPr>
-          <w:pStyle w:val="Rodap"/>
+          <w:pStyle w:val="Footer"/>
           <w:jc w:val="right"/>
         </w:pPr>
         <w:r>
@@ -9817,7 +9896,7 @@
   </w:sdt>
   <w:p>
     <w:pPr>
-      <w:pStyle w:val="Rodap"/>
+      <w:pStyle w:val="Footer"/>
       <w:jc w:val="center"/>
     </w:pPr>
     <w:r>
@@ -9878,7 +9957,7 @@
 </file>
 
 <file path=word/footnotes.xml><?xml version="1.0" encoding="utf-8"?>
-<w:footnotes xmlns:wpc="http://schemas.microsoft.com/office/word/2010/wordprocessingCanvas" xmlns:cx="http://schemas.microsoft.com/office/drawing/2014/chartex" xmlns:cx1="http://schemas.microsoft.com/office/drawing/2015/9/8/chartex" xmlns:cx2="http://schemas.microsoft.com/office/drawing/2015/10/21/chartex" xmlns:cx3="http://schemas.microsoft.com/office/drawing/2016/5/9/chartex" xmlns:cx4="http://schemas.microsoft.com/office/drawing/2016/5/10/chartex" xmlns:cx5="http://schemas.microsoft.com/office/drawing/2016/5/11/chartex" xmlns:cx6="http://schemas.microsoft.com/office/drawing/2016/5/12/chartex" xmlns:cx7="http://schemas.microsoft.com/office/drawing/2016/5/13/chartex" xmlns:cx8="http://schemas.microsoft.com/office/drawing/2016/5/14/chartex" xmlns:mc="http://schemas.openxmlformats.org/markup-compatibility/2006" xmlns:aink="http://schemas.microsoft.com/office/drawing/2016/ink" xmlns:am3d="http://schemas.microsoft.com/office/drawing/2017/model3d" xmlns:o="urn:schemas-microsoft-com:office:office" xmlns:r="http://schemas.openxmlformats.org/officeDocument/2006/relationships" xmlns:m="http://schemas.openxmlformats.org/officeDocument/2006/math" xmlns:v="urn:schemas-microsoft-com:vml" xmlns:wp14="http://schemas.microsoft.com/office/word/2010/wordprocessingDrawing" xmlns:wp="http://schemas.openxmlformats.org/drawingml/2006/wordprocessingDrawing" xmlns:w10="urn:schemas-microsoft-com:office:word" xmlns:w="http://schemas.openxmlformats.org/wordprocessingml/2006/main" xmlns:w14="http://schemas.microsoft.com/office/word/2010/wordml" xmlns:w15="http://schemas.microsoft.com/office/word/2012/wordml" xmlns:w16cex="http://schemas.microsoft.com/office/word/2018/wordml/cex" xmlns:w16cid="http://schemas.microsoft.com/office/word/2016/wordml/cid" xmlns:w16="http://schemas.microsoft.com/office/word/2018/wordml" xmlns:w16se="http://schemas.microsoft.com/office/word/2015/wordml/symex" xmlns:wpg="http://schemas.microsoft.com/office/word/2010/wordprocessingGroup" xmlns:wpi="http://schemas.microsoft.com/office/word/2010/wordprocessingInk" xmlns:wne="http://schemas.microsoft.com/office/word/2006/wordml" xmlns:wps="http://schemas.microsoft.com/office/word/2010/wordprocessingShape" mc:Ignorable="w14 w15 w16se w16cid w16 w16cex wp14">
+<w:footnotes xmlns:wpc="http://schemas.microsoft.com/office/word/2010/wordprocessingCanvas" xmlns:cx="http://schemas.microsoft.com/office/drawing/2014/chartex" xmlns:cx1="http://schemas.microsoft.com/office/drawing/2015/9/8/chartex" xmlns:cx2="http://schemas.microsoft.com/office/drawing/2015/10/21/chartex" xmlns:cx3="http://schemas.microsoft.com/office/drawing/2016/5/9/chartex" xmlns:cx4="http://schemas.microsoft.com/office/drawing/2016/5/10/chartex" xmlns:cx5="http://schemas.microsoft.com/office/drawing/2016/5/11/chartex" xmlns:cx6="http://schemas.microsoft.com/office/drawing/2016/5/12/chartex" xmlns:cx7="http://schemas.microsoft.com/office/drawing/2016/5/13/chartex" xmlns:cx8="http://schemas.microsoft.com/office/drawing/2016/5/14/chartex" xmlns:mc="http://schemas.openxmlformats.org/markup-compatibility/2006" xmlns:aink="http://schemas.microsoft.com/office/drawing/2016/ink" xmlns:am3d="http://schemas.microsoft.com/office/drawing/2017/model3d" xmlns:o="urn:schemas-microsoft-com:office:office" xmlns:oel="http://schemas.microsoft.com/office/2019/extlst" xmlns:r="http://schemas.openxmlformats.org/officeDocument/2006/relationships" xmlns:m="http://schemas.openxmlformats.org/officeDocument/2006/math" xmlns:v="urn:schemas-microsoft-com:vml" xmlns:wp14="http://schemas.microsoft.com/office/word/2010/wordprocessingDrawing" xmlns:wp="http://schemas.openxmlformats.org/drawingml/2006/wordprocessingDrawing" xmlns:w10="urn:schemas-microsoft-com:office:word" xmlns:w="http://schemas.openxmlformats.org/wordprocessingml/2006/main" xmlns:w14="http://schemas.microsoft.com/office/word/2010/wordml" xmlns:w15="http://schemas.microsoft.com/office/word/2012/wordml" xmlns:w16cex="http://schemas.microsoft.com/office/word/2018/wordml/cex" xmlns:w16cid="http://schemas.microsoft.com/office/word/2016/wordml/cid" xmlns:w16="http://schemas.microsoft.com/office/word/2018/wordml" xmlns:w16sdtdh="http://schemas.microsoft.com/office/word/2020/wordml/sdtdatahash" xmlns:w16se="http://schemas.microsoft.com/office/word/2015/wordml/symex" xmlns:wpg="http://schemas.microsoft.com/office/word/2010/wordprocessingGroup" xmlns:wpi="http://schemas.microsoft.com/office/word/2010/wordprocessingInk" xmlns:wne="http://schemas.microsoft.com/office/word/2006/wordml" xmlns:wps="http://schemas.microsoft.com/office/word/2010/wordprocessingShape" mc:Ignorable="w14 w15 w16se w16cid w16 w16cex w16sdtdh wp14">
   <w:footnote w:type="separator" w:id="-1">
     <w:p>
       <w:pPr>
@@ -9903,10 +9982,10 @@
 </file>
 
 <file path=word/header1.xml><?xml version="1.0" encoding="utf-8"?>
-<w:hdr xmlns:wpc="http://schemas.microsoft.com/office/word/2010/wordprocessingCanvas" xmlns:cx="http://schemas.microsoft.com/office/drawing/2014/chartex" xmlns:cx1="http://schemas.microsoft.com/office/drawing/2015/9/8/chartex" xmlns:cx2="http://schemas.microsoft.com/office/drawing/2015/10/21/chartex" xmlns:cx3="http://schemas.microsoft.com/office/drawing/2016/5/9/chartex" xmlns:cx4="http://schemas.microsoft.com/office/drawing/2016/5/10/chartex" xmlns:cx5="http://schemas.microsoft.com/office/drawing/2016/5/11/chartex" xmlns:cx6="http://schemas.microsoft.com/office/drawing/2016/5/12/chartex" xmlns:cx7="http://schemas.microsoft.com/office/drawing/2016/5/13/chartex" xmlns:cx8="http://schemas.microsoft.com/office/drawing/2016/5/14/chartex" xmlns:mc="http://schemas.openxmlformats.org/markup-compatibility/2006" xmlns:aink="http://schemas.microsoft.com/office/drawing/2016/ink" xmlns:am3d="http://schemas.microsoft.com/office/drawing/2017/model3d" xmlns:o="urn:schemas-microsoft-com:office:office" xmlns:r="http://schemas.openxmlformats.org/officeDocument/2006/relationships" xmlns:m="http://schemas.openxmlformats.org/officeDocument/2006/math" xmlns:v="urn:schemas-microsoft-com:vml" xmlns:wp14="http://schemas.microsoft.com/office/word/2010/wordprocessingDrawing" xmlns:wp="http://schemas.openxmlformats.org/drawingml/2006/wordprocessingDrawing" xmlns:w10="urn:schemas-microsoft-com:office:word" xmlns:w="http://schemas.openxmlformats.org/wordprocessingml/2006/main" xmlns:w14="http://schemas.microsoft.com/office/word/2010/wordml" xmlns:w15="http://schemas.microsoft.com/office/word/2012/wordml" xmlns:w16cex="http://schemas.microsoft.com/office/word/2018/wordml/cex" xmlns:w16cid="http://schemas.microsoft.com/office/word/2016/wordml/cid" xmlns:w16="http://schemas.microsoft.com/office/word/2018/wordml" xmlns:w16se="http://schemas.microsoft.com/office/word/2015/wordml/symex" xmlns:wpg="http://schemas.microsoft.com/office/word/2010/wordprocessingGroup" xmlns:wpi="http://schemas.microsoft.com/office/word/2010/wordprocessingInk" xmlns:wne="http://schemas.microsoft.com/office/word/2006/wordml" xmlns:wps="http://schemas.microsoft.com/office/word/2010/wordprocessingShape" mc:Ignorable="w14 w15 w16se w16cid w16 w16cex wp14">
+<w:hdr xmlns:wpc="http://schemas.microsoft.com/office/word/2010/wordprocessingCanvas" xmlns:cx="http://schemas.microsoft.com/office/drawing/2014/chartex" xmlns:cx1="http://schemas.microsoft.com/office/drawing/2015/9/8/chartex" xmlns:cx2="http://schemas.microsoft.com/office/drawing/2015/10/21/chartex" xmlns:cx3="http://schemas.microsoft.com/office/drawing/2016/5/9/chartex" xmlns:cx4="http://schemas.microsoft.com/office/drawing/2016/5/10/chartex" xmlns:cx5="http://schemas.microsoft.com/office/drawing/2016/5/11/chartex" xmlns:cx6="http://schemas.microsoft.com/office/drawing/2016/5/12/chartex" xmlns:cx7="http://schemas.microsoft.com/office/drawing/2016/5/13/chartex" xmlns:cx8="http://schemas.microsoft.com/office/drawing/2016/5/14/chartex" xmlns:mc="http://schemas.openxmlformats.org/markup-compatibility/2006" xmlns:aink="http://schemas.microsoft.com/office/drawing/2016/ink" xmlns:am3d="http://schemas.microsoft.com/office/drawing/2017/model3d" xmlns:o="urn:schemas-microsoft-com:office:office" xmlns:oel="http://schemas.microsoft.com/office/2019/extlst" xmlns:r="http://schemas.openxmlformats.org/officeDocument/2006/relationships" xmlns:m="http://schemas.openxmlformats.org/officeDocument/2006/math" xmlns:v="urn:schemas-microsoft-com:vml" xmlns:wp14="http://schemas.microsoft.com/office/word/2010/wordprocessingDrawing" xmlns:wp="http://schemas.openxmlformats.org/drawingml/2006/wordprocessingDrawing" xmlns:w10="urn:schemas-microsoft-com:office:word" xmlns:w="http://schemas.openxmlformats.org/wordprocessingml/2006/main" xmlns:w14="http://schemas.microsoft.com/office/word/2010/wordml" xmlns:w15="http://schemas.microsoft.com/office/word/2012/wordml" xmlns:w16cex="http://schemas.microsoft.com/office/word/2018/wordml/cex" xmlns:w16cid="http://schemas.microsoft.com/office/word/2016/wordml/cid" xmlns:w16="http://schemas.microsoft.com/office/word/2018/wordml" xmlns:w16sdtdh="http://schemas.microsoft.com/office/word/2020/wordml/sdtdatahash" xmlns:w16se="http://schemas.microsoft.com/office/word/2015/wordml/symex" xmlns:wpg="http://schemas.microsoft.com/office/word/2010/wordprocessingGroup" xmlns:wpi="http://schemas.microsoft.com/office/word/2010/wordprocessingInk" xmlns:wne="http://schemas.microsoft.com/office/word/2006/wordml" xmlns:wps="http://schemas.microsoft.com/office/word/2010/wordprocessingShape" mc:Ignorable="w14 w15 w16se w16cid w16 w16cex w16sdtdh wp14">
   <w:p>
     <w:pPr>
-      <w:pStyle w:val="Cabealho"/>
+      <w:pStyle w:val="Header"/>
       <w:jc w:val="center"/>
     </w:pPr>
   </w:p>
@@ -9914,7 +9993,7 @@
 </file>
 
 <file path=word/numbering.xml><?xml version="1.0" encoding="utf-8"?>
-<w:numbering xmlns:wpc="http://schemas.microsoft.com/office/word/2010/wordprocessingCanvas" xmlns:cx="http://schemas.microsoft.com/office/drawing/2014/chartex" xmlns:cx1="http://schemas.microsoft.com/office/drawing/2015/9/8/chartex" xmlns:cx2="http://schemas.microsoft.com/office/drawing/2015/10/21/chartex" xmlns:cx3="http://schemas.microsoft.com/office/drawing/2016/5/9/chartex" xmlns:cx4="http://schemas.microsoft.com/office/drawing/2016/5/10/chartex" xmlns:cx5="http://schemas.microsoft.com/office/drawing/2016/5/11/chartex" xmlns:cx6="http://schemas.microsoft.com/office/drawing/2016/5/12/chartex" xmlns:cx7="http://schemas.microsoft.com/office/drawing/2016/5/13/chartex" xmlns:cx8="http://schemas.microsoft.com/office/drawing/2016/5/14/chartex" xmlns:mc="http://schemas.openxmlformats.org/markup-compatibility/2006" xmlns:aink="http://schemas.microsoft.com/office/drawing/2016/ink" xmlns:am3d="http://schemas.microsoft.com/office/drawing/2017/model3d" xmlns:o="urn:schemas-microsoft-com:office:office" xmlns:r="http://schemas.openxmlformats.org/officeDocument/2006/relationships" xmlns:m="http://schemas.openxmlformats.org/officeDocument/2006/math" xmlns:v="urn:schemas-microsoft-com:vml" xmlns:wp14="http://schemas.microsoft.com/office/word/2010/wordprocessingDrawing" xmlns:wp="http://schemas.openxmlformats.org/drawingml/2006/wordprocessingDrawing" xmlns:w10="urn:schemas-microsoft-com:office:word" xmlns:w="http://schemas.openxmlformats.org/wordprocessingml/2006/main" xmlns:w14="http://schemas.microsoft.com/office/word/2010/wordml" xmlns:w15="http://schemas.microsoft.com/office/word/2012/wordml" xmlns:w16cex="http://schemas.microsoft.com/office/word/2018/wordml/cex" xmlns:w16cid="http://schemas.microsoft.com/office/word/2016/wordml/cid" xmlns:w16="http://schemas.microsoft.com/office/word/2018/wordml" xmlns:w16se="http://schemas.microsoft.com/office/word/2015/wordml/symex" xmlns:wpg="http://schemas.microsoft.com/office/word/2010/wordprocessingGroup" xmlns:wpi="http://schemas.microsoft.com/office/word/2010/wordprocessingInk" xmlns:wne="http://schemas.microsoft.com/office/word/2006/wordml" xmlns:wps="http://schemas.microsoft.com/office/word/2010/wordprocessingShape" mc:Ignorable="w14 w15 w16se w16cid w16 w16cex wp14">
+<w:numbering xmlns:wpc="http://schemas.microsoft.com/office/word/2010/wordprocessingCanvas" xmlns:cx="http://schemas.microsoft.com/office/drawing/2014/chartex" xmlns:cx1="http://schemas.microsoft.com/office/drawing/2015/9/8/chartex" xmlns:cx2="http://schemas.microsoft.com/office/drawing/2015/10/21/chartex" xmlns:cx3="http://schemas.microsoft.com/office/drawing/2016/5/9/chartex" xmlns:cx4="http://schemas.microsoft.com/office/drawing/2016/5/10/chartex" xmlns:cx5="http://schemas.microsoft.com/office/drawing/2016/5/11/chartex" xmlns:cx6="http://schemas.microsoft.com/office/drawing/2016/5/12/chartex" xmlns:cx7="http://schemas.microsoft.com/office/drawing/2016/5/13/chartex" xmlns:cx8="http://schemas.microsoft.com/office/drawing/2016/5/14/chartex" xmlns:mc="http://schemas.openxmlformats.org/markup-compatibility/2006" xmlns:aink="http://schemas.microsoft.com/office/drawing/2016/ink" xmlns:am3d="http://schemas.microsoft.com/office/drawing/2017/model3d" xmlns:o="urn:schemas-microsoft-com:office:office" xmlns:oel="http://schemas.microsoft.com/office/2019/extlst" xmlns:r="http://schemas.openxmlformats.org/officeDocument/2006/relationships" xmlns:m="http://schemas.openxmlformats.org/officeDocument/2006/math" xmlns:v="urn:schemas-microsoft-com:vml" xmlns:wp14="http://schemas.microsoft.com/office/word/2010/wordprocessingDrawing" xmlns:wp="http://schemas.openxmlformats.org/drawingml/2006/wordprocessingDrawing" xmlns:w10="urn:schemas-microsoft-com:office:word" xmlns:w="http://schemas.openxmlformats.org/wordprocessingml/2006/main" xmlns:w14="http://schemas.microsoft.com/office/word/2010/wordml" xmlns:w15="http://schemas.microsoft.com/office/word/2012/wordml" xmlns:w16cex="http://schemas.microsoft.com/office/word/2018/wordml/cex" xmlns:w16cid="http://schemas.microsoft.com/office/word/2016/wordml/cid" xmlns:w16="http://schemas.microsoft.com/office/word/2018/wordml" xmlns:w16sdtdh="http://schemas.microsoft.com/office/word/2020/wordml/sdtdatahash" xmlns:w16se="http://schemas.microsoft.com/office/word/2015/wordml/symex" xmlns:wpg="http://schemas.microsoft.com/office/word/2010/wordprocessingGroup" xmlns:wpi="http://schemas.microsoft.com/office/word/2010/wordprocessingInk" xmlns:wne="http://schemas.microsoft.com/office/word/2006/wordml" xmlns:wps="http://schemas.microsoft.com/office/word/2010/wordprocessingShape" mc:Ignorable="w14 w15 w16se w16cid w16 w16cex w16sdtdh wp14">
   <w:abstractNum w:abstractNumId="0" w15:restartNumberingAfterBreak="0">
     <w:nsid w:val="05D01D33"/>
     <w:multiLevelType w:val="multilevel"/>
@@ -11933,122 +12012,122 @@
       </w:rPr>
     </w:lvl>
   </w:abstractNum>
-  <w:num w:numId="1">
+  <w:num w:numId="1" w16cid:durableId="776633866">
     <w:abstractNumId w:val="8"/>
     <w:lvlOverride w:ilvl="0">
       <w:startOverride w:val="1"/>
     </w:lvlOverride>
   </w:num>
-  <w:num w:numId="2">
+  <w:num w:numId="2" w16cid:durableId="135028844">
     <w:abstractNumId w:val="8"/>
     <w:lvlOverride w:ilvl="0">
       <w:startOverride w:val="2"/>
     </w:lvlOverride>
   </w:num>
-  <w:num w:numId="3">
+  <w:num w:numId="3" w16cid:durableId="1072388683">
     <w:abstractNumId w:val="8"/>
     <w:lvlOverride w:ilvl="0">
       <w:startOverride w:val="3"/>
     </w:lvlOverride>
   </w:num>
-  <w:num w:numId="4">
+  <w:num w:numId="4" w16cid:durableId="1054081773">
     <w:abstractNumId w:val="8"/>
     <w:lvlOverride w:ilvl="0">
       <w:startOverride w:val="4"/>
     </w:lvlOverride>
   </w:num>
-  <w:num w:numId="5">
+  <w:num w:numId="5" w16cid:durableId="1952127057">
     <w:abstractNumId w:val="4"/>
     <w:lvlOverride w:ilvl="0">
       <w:startOverride w:val="1"/>
     </w:lvlOverride>
   </w:num>
-  <w:num w:numId="6">
+  <w:num w:numId="6" w16cid:durableId="1222326649">
     <w:abstractNumId w:val="4"/>
     <w:lvlOverride w:ilvl="0">
       <w:startOverride w:val="2"/>
     </w:lvlOverride>
   </w:num>
-  <w:num w:numId="7">
+  <w:num w:numId="7" w16cid:durableId="538517118">
     <w:abstractNumId w:val="4"/>
     <w:lvlOverride w:ilvl="0">
       <w:startOverride w:val="3"/>
     </w:lvlOverride>
   </w:num>
-  <w:num w:numId="8">
+  <w:num w:numId="8" w16cid:durableId="1262255152">
     <w:abstractNumId w:val="4"/>
     <w:lvlOverride w:ilvl="0">
       <w:startOverride w:val="4"/>
     </w:lvlOverride>
   </w:num>
-  <w:num w:numId="9">
+  <w:num w:numId="9" w16cid:durableId="1074426327">
     <w:abstractNumId w:val="4"/>
     <w:lvlOverride w:ilvl="0">
       <w:startOverride w:val="5"/>
     </w:lvlOverride>
   </w:num>
-  <w:num w:numId="10">
+  <w:num w:numId="10" w16cid:durableId="1735663646">
     <w:abstractNumId w:val="4"/>
     <w:lvlOverride w:ilvl="0"/>
     <w:lvlOverride w:ilvl="1">
       <w:startOverride w:val="1"/>
     </w:lvlOverride>
   </w:num>
-  <w:num w:numId="11">
+  <w:num w:numId="11" w16cid:durableId="1045064996">
     <w:abstractNumId w:val="4"/>
     <w:lvlOverride w:ilvl="0"/>
     <w:lvlOverride w:ilvl="1">
       <w:startOverride w:val="2"/>
     </w:lvlOverride>
   </w:num>
-  <w:num w:numId="12">
+  <w:num w:numId="12" w16cid:durableId="915358696">
     <w:abstractNumId w:val="4"/>
     <w:lvlOverride w:ilvl="0">
       <w:startOverride w:val="6"/>
     </w:lvlOverride>
     <w:lvlOverride w:ilvl="1"/>
   </w:num>
-  <w:num w:numId="13">
+  <w:num w:numId="13" w16cid:durableId="910427882">
     <w:abstractNumId w:val="10"/>
   </w:num>
-  <w:num w:numId="14">
+  <w:num w:numId="14" w16cid:durableId="9068686">
     <w:abstractNumId w:val="3"/>
   </w:num>
-  <w:num w:numId="15">
+  <w:num w:numId="15" w16cid:durableId="1211764186">
     <w:abstractNumId w:val="12"/>
   </w:num>
-  <w:num w:numId="16">
+  <w:num w:numId="16" w16cid:durableId="999574116">
     <w:abstractNumId w:val="1"/>
   </w:num>
-  <w:num w:numId="17">
+  <w:num w:numId="17" w16cid:durableId="1593930376">
     <w:abstractNumId w:val="13"/>
   </w:num>
-  <w:num w:numId="18">
+  <w:num w:numId="18" w16cid:durableId="670721857">
     <w:abstractNumId w:val="11"/>
   </w:num>
-  <w:num w:numId="19">
+  <w:num w:numId="19" w16cid:durableId="67045518">
     <w:abstractNumId w:val="6"/>
   </w:num>
-  <w:num w:numId="20">
+  <w:num w:numId="20" w16cid:durableId="1857185147">
     <w:abstractNumId w:val="2"/>
   </w:num>
-  <w:num w:numId="21">
+  <w:num w:numId="21" w16cid:durableId="1542326491">
     <w:abstractNumId w:val="7"/>
   </w:num>
-  <w:num w:numId="22">
+  <w:num w:numId="22" w16cid:durableId="490948395">
     <w:abstractNumId w:val="0"/>
   </w:num>
-  <w:num w:numId="23">
+  <w:num w:numId="23" w16cid:durableId="452990499">
     <w:abstractNumId w:val="5"/>
   </w:num>
-  <w:num w:numId="24">
+  <w:num w:numId="24" w16cid:durableId="221723231">
     <w:abstractNumId w:val="9"/>
   </w:num>
 </w:numbering>
 </file>
 
 <file path=word/styles.xml><?xml version="1.0" encoding="utf-8"?>
-<w:styles xmlns:mc="http://schemas.openxmlformats.org/markup-compatibility/2006" xmlns:r="http://schemas.openxmlformats.org/officeDocument/2006/relationships" xmlns:w="http://schemas.openxmlformats.org/wordprocessingml/2006/main" xmlns:w14="http://schemas.microsoft.com/office/word/2010/wordml" xmlns:w15="http://schemas.microsoft.com/office/word/2012/wordml" xmlns:w16cex="http://schemas.microsoft.com/office/word/2018/wordml/cex" xmlns:w16cid="http://schemas.microsoft.com/office/word/2016/wordml/cid" xmlns:w16="http://schemas.microsoft.com/office/word/2018/wordml" xmlns:w16se="http://schemas.microsoft.com/office/word/2015/wordml/symex" mc:Ignorable="w14 w15 w16se w16cid w16 w16cex">
+<w:styles xmlns:mc="http://schemas.openxmlformats.org/markup-compatibility/2006" xmlns:r="http://schemas.openxmlformats.org/officeDocument/2006/relationships" xmlns:w="http://schemas.openxmlformats.org/wordprocessingml/2006/main" xmlns:w14="http://schemas.microsoft.com/office/word/2010/wordml" xmlns:w15="http://schemas.microsoft.com/office/word/2012/wordml" xmlns:w16cex="http://schemas.microsoft.com/office/word/2018/wordml/cex" xmlns:w16cid="http://schemas.microsoft.com/office/word/2016/wordml/cid" xmlns:w16="http://schemas.microsoft.com/office/word/2018/wordml" xmlns:w16sdtdh="http://schemas.microsoft.com/office/word/2020/wordml/sdtdatahash" xmlns:w16se="http://schemas.microsoft.com/office/word/2015/wordml/symex" mc:Ignorable="w14 w15 w16se w16cid w16 w16cex w16sdtdh">
   <w:docDefaults>
     <w:rPrDefault>
       <w:rPr>
@@ -12447,11 +12526,11 @@
     <w:qFormat/>
     <w:rsid w:val="00AE2AE1"/>
   </w:style>
-  <w:style w:type="paragraph" w:styleId="Ttulo1">
+  <w:style w:type="paragraph" w:styleId="Heading1">
     <w:name w:val="heading 1"/>
     <w:basedOn w:val="Normal"/>
     <w:next w:val="Normal"/>
-    <w:link w:val="Ttulo1Char"/>
+    <w:link w:val="Heading1Char"/>
     <w:uiPriority w:val="9"/>
     <w:qFormat/>
     <w:rsid w:val="00AE2AE1"/>
@@ -12468,13 +12547,13 @@
       <w:szCs w:val="32"/>
     </w:rPr>
   </w:style>
-  <w:style w:type="character" w:default="1" w:styleId="Fontepargpadro">
+  <w:style w:type="character" w:default="1" w:styleId="DefaultParagraphFont">
     <w:name w:val="Default Paragraph Font"/>
     <w:uiPriority w:val="1"/>
     <w:semiHidden/>
     <w:unhideWhenUsed/>
   </w:style>
-  <w:style w:type="table" w:default="1" w:styleId="Tabelanormal">
+  <w:style w:type="table" w:default="1" w:styleId="TableNormal">
     <w:name w:val="Normal Table"/>
     <w:uiPriority w:val="99"/>
     <w:semiHidden/>
@@ -12489,7 +12568,7 @@
       </w:tblCellMar>
     </w:tblPr>
   </w:style>
-  <w:style w:type="numbering" w:default="1" w:styleId="Semlista">
+  <w:style w:type="numbering" w:default="1" w:styleId="NoList">
     <w:name w:val="No List"/>
     <w:uiPriority w:val="99"/>
     <w:semiHidden/>
@@ -12512,11 +12591,11 @@
       <w:lang w:eastAsia="zh-CN" w:bidi="hi-IN"/>
     </w:rPr>
   </w:style>
-  <w:style w:type="paragraph" w:styleId="Ttulo">
+  <w:style w:type="paragraph" w:styleId="Title">
     <w:name w:val="Title"/>
     <w:basedOn w:val="Standard"/>
     <w:next w:val="Standard"/>
-    <w:link w:val="TtuloChar"/>
+    <w:link w:val="TitleChar"/>
     <w:uiPriority w:val="10"/>
     <w:qFormat/>
     <w:rsid w:val="00AE2AE1"/>
@@ -12537,10 +12616,10 @@
       </w14:shadow>
     </w:rPr>
   </w:style>
-  <w:style w:type="character" w:customStyle="1" w:styleId="TtuloChar">
-    <w:name w:val="Título Char"/>
-    <w:basedOn w:val="Fontepargpadro"/>
-    <w:link w:val="Ttulo"/>
+  <w:style w:type="character" w:customStyle="1" w:styleId="TitleChar">
+    <w:name w:val="Title Char"/>
+    <w:basedOn w:val="DefaultParagraphFont"/>
+    <w:link w:val="Title"/>
     <w:uiPriority w:val="10"/>
     <w:rsid w:val="00AE2AE1"/>
     <w:rPr>
@@ -12584,10 +12663,10 @@
       <w:sz w:val="22"/>
     </w:rPr>
   </w:style>
-  <w:style w:type="character" w:customStyle="1" w:styleId="Ttulo1Char">
-    <w:name w:val="Título 1 Char"/>
-    <w:basedOn w:val="Fontepargpadro"/>
-    <w:link w:val="Ttulo1"/>
+  <w:style w:type="character" w:customStyle="1" w:styleId="Heading1Char">
+    <w:name w:val="Heading 1 Char"/>
+    <w:basedOn w:val="DefaultParagraphFont"/>
+    <w:link w:val="Heading1"/>
     <w:uiPriority w:val="9"/>
     <w:rsid w:val="00AE2AE1"/>
     <w:rPr>
@@ -12597,9 +12676,9 @@
       <w:szCs w:val="32"/>
     </w:rPr>
   </w:style>
-  <w:style w:type="paragraph" w:styleId="CabealhodoSumrio">
+  <w:style w:type="paragraph" w:styleId="TOCHeading">
     <w:name w:val="TOC Heading"/>
-    <w:basedOn w:val="Ttulo1"/>
+    <w:basedOn w:val="Heading1"/>
     <w:next w:val="Normal"/>
     <w:uiPriority w:val="39"/>
     <w:unhideWhenUsed/>
@@ -12613,10 +12692,10 @@
       <w:lang w:eastAsia="pt-BR"/>
     </w:rPr>
   </w:style>
-  <w:style w:type="paragraph" w:styleId="Cabealho">
+  <w:style w:type="paragraph" w:styleId="Header">
     <w:name w:val="header"/>
     <w:basedOn w:val="Normal"/>
-    <w:link w:val="CabealhoChar"/>
+    <w:link w:val="HeaderChar"/>
     <w:uiPriority w:val="99"/>
     <w:unhideWhenUsed/>
     <w:rsid w:val="0011407E"/>
@@ -12628,17 +12707,17 @@
       <w:spacing w:line="240" w:lineRule="auto"/>
     </w:pPr>
   </w:style>
-  <w:style w:type="character" w:customStyle="1" w:styleId="CabealhoChar">
-    <w:name w:val="Cabeçalho Char"/>
-    <w:basedOn w:val="Fontepargpadro"/>
-    <w:link w:val="Cabealho"/>
+  <w:style w:type="character" w:customStyle="1" w:styleId="HeaderChar">
+    <w:name w:val="Header Char"/>
+    <w:basedOn w:val="DefaultParagraphFont"/>
+    <w:link w:val="Header"/>
     <w:uiPriority w:val="99"/>
     <w:rsid w:val="0011407E"/>
   </w:style>
-  <w:style w:type="paragraph" w:styleId="Rodap">
+  <w:style w:type="paragraph" w:styleId="Footer">
     <w:name w:val="footer"/>
     <w:basedOn w:val="Normal"/>
-    <w:link w:val="RodapChar"/>
+    <w:link w:val="FooterChar"/>
     <w:uiPriority w:val="99"/>
     <w:unhideWhenUsed/>
     <w:rsid w:val="0011407E"/>
@@ -12650,16 +12729,16 @@
       <w:spacing w:line="240" w:lineRule="auto"/>
     </w:pPr>
   </w:style>
-  <w:style w:type="character" w:customStyle="1" w:styleId="RodapChar">
-    <w:name w:val="Rodapé Char"/>
-    <w:basedOn w:val="Fontepargpadro"/>
-    <w:link w:val="Rodap"/>
+  <w:style w:type="character" w:customStyle="1" w:styleId="FooterChar">
+    <w:name w:val="Footer Char"/>
+    <w:basedOn w:val="DefaultParagraphFont"/>
+    <w:link w:val="Footer"/>
     <w:uiPriority w:val="99"/>
     <w:rsid w:val="0011407E"/>
   </w:style>
   <w:style w:type="character" w:styleId="Hyperlink">
     <w:name w:val="Hyperlink"/>
-    <w:basedOn w:val="Fontepargpadro"/>
+    <w:basedOn w:val="DefaultParagraphFont"/>
     <w:uiPriority w:val="99"/>
     <w:unhideWhenUsed/>
     <w:rsid w:val="00E75CBF"/>
@@ -12668,9 +12747,9 @@
       <w:u w:val="single"/>
     </w:rPr>
   </w:style>
-  <w:style w:type="character" w:styleId="MenoPendente">
+  <w:style w:type="character" w:styleId="UnresolvedMention">
     <w:name w:val="Unresolved Mention"/>
-    <w:basedOn w:val="Fontepargpadro"/>
+    <w:basedOn w:val="DefaultParagraphFont"/>
     <w:uiPriority w:val="99"/>
     <w:semiHidden/>
     <w:unhideWhenUsed/>
@@ -12680,10 +12759,10 @@
       <w:shd w:val="clear" w:color="auto" w:fill="E1DFDD"/>
     </w:rPr>
   </w:style>
-  <w:style w:type="paragraph" w:styleId="Pr-formataoHTML">
+  <w:style w:type="paragraph" w:styleId="HTMLPreformatted">
     <w:name w:val="HTML Preformatted"/>
     <w:basedOn w:val="Normal"/>
-    <w:link w:val="Pr-formataoHTMLChar"/>
+    <w:link w:val="HTMLPreformattedChar"/>
     <w:uiPriority w:val="99"/>
     <w:semiHidden/>
     <w:unhideWhenUsed/>
@@ -12716,10 +12795,10 @@
       <w:lang w:eastAsia="pt-BR"/>
     </w:rPr>
   </w:style>
-  <w:style w:type="character" w:customStyle="1" w:styleId="Pr-formataoHTMLChar">
-    <w:name w:val="Pré-formatação HTML Char"/>
-    <w:basedOn w:val="Fontepargpadro"/>
-    <w:link w:val="Pr-formataoHTML"/>
+  <w:style w:type="character" w:customStyle="1" w:styleId="HTMLPreformattedChar">
+    <w:name w:val="HTML Preformatted Char"/>
+    <w:basedOn w:val="DefaultParagraphFont"/>
+    <w:link w:val="HTMLPreformatted"/>
     <w:uiPriority w:val="99"/>
     <w:semiHidden/>
     <w:rsid w:val="00BC5156"/>

</xml_diff>